<commit_message>
dlouhodobka small ch. + calendar for sch
</commit_message>
<xml_diff>
--- a/~~Dlouhodobka~~/DOCX/protokol_smkal_2024_30_12.docx
+++ b/~~Dlouhodobka~~/DOCX/protokol_smkal_2024_30_12.docx
@@ -521,7 +521,7 @@
       <w:r>
         <w:fldChar w:fldCharType="separate"/>
       </w:r>
-      <w:hyperlink w:anchor="_Toc186658143" w:history="1">
+      <w:hyperlink w:anchor="_Toc186848948" w:history="1">
         <w:r>
           <w:rPr>
             <w:rStyle w:val="Hypertextovodkaz"/>
@@ -564,7 +564,7 @@
             <w:noProof/>
             <w:webHidden/>
           </w:rPr>
-          <w:instrText xml:space="preserve"> PAGEREF _Toc186658143 \h </w:instrText>
+          <w:instrText xml:space="preserve"> PAGEREF _Toc186848948 \h </w:instrText>
         </w:r>
         <w:r>
           <w:rPr>
@@ -609,7 +609,7 @@
           <w:sz w:val="22"/>
         </w:rPr>
       </w:pPr>
-      <w:hyperlink w:anchor="_Toc186658144" w:history="1">
+      <w:hyperlink w:anchor="_Toc186848949" w:history="1">
         <w:r>
           <w:rPr>
             <w:rStyle w:val="Hypertextovodkaz"/>
@@ -652,7 +652,7 @@
             <w:noProof/>
             <w:webHidden/>
           </w:rPr>
-          <w:instrText xml:space="preserve"> PAGEREF _Toc186658144 \h </w:instrText>
+          <w:instrText xml:space="preserve"> PAGEREF _Toc186848949 \h </w:instrText>
         </w:r>
         <w:r>
           <w:rPr>
@@ -697,7 +697,7 @@
           <w:sz w:val="22"/>
         </w:rPr>
       </w:pPr>
-      <w:hyperlink w:anchor="_Toc186658145" w:history="1">
+      <w:hyperlink w:anchor="_Toc186848950" w:history="1">
         <w:r>
           <w:rPr>
             <w:rStyle w:val="Hypertextovodkaz"/>
@@ -740,7 +740,7 @@
             <w:noProof/>
             <w:webHidden/>
           </w:rPr>
-          <w:instrText xml:space="preserve"> PAGEREF _Toc186658145 \h </w:instrText>
+          <w:instrText xml:space="preserve"> PAGEREF _Toc186848950 \h </w:instrText>
         </w:r>
         <w:r>
           <w:rPr>
@@ -785,7 +785,7 @@
           <w:sz w:val="22"/>
         </w:rPr>
       </w:pPr>
-      <w:hyperlink w:anchor="_Toc186658146" w:history="1">
+      <w:hyperlink w:anchor="_Toc186848951" w:history="1">
         <w:r>
           <w:rPr>
             <w:rStyle w:val="Hypertextovodkaz"/>
@@ -828,7 +828,7 @@
             <w:noProof/>
             <w:webHidden/>
           </w:rPr>
-          <w:instrText xml:space="preserve"> PAGEREF _Toc186658146 \h </w:instrText>
+          <w:instrText xml:space="preserve"> PAGEREF _Toc186848951 \h </w:instrText>
         </w:r>
         <w:r>
           <w:rPr>
@@ -873,7 +873,7 @@
           <w:sz w:val="22"/>
         </w:rPr>
       </w:pPr>
-      <w:hyperlink w:anchor="_Toc186658147" w:history="1">
+      <w:hyperlink w:anchor="_Toc186848952" w:history="1">
         <w:r>
           <w:rPr>
             <w:rStyle w:val="Hypertextovodkaz"/>
@@ -916,7 +916,7 @@
             <w:noProof/>
             <w:webHidden/>
           </w:rPr>
-          <w:instrText xml:space="preserve"> PAGEREF _Toc186658147 \h </w:instrText>
+          <w:instrText xml:space="preserve"> PAGEREF _Toc186848952 \h </w:instrText>
         </w:r>
         <w:r>
           <w:rPr>
@@ -961,7 +961,7 @@
           <w:sz w:val="22"/>
         </w:rPr>
       </w:pPr>
-      <w:hyperlink w:anchor="_Toc186658148" w:history="1">
+      <w:hyperlink w:anchor="_Toc186848953" w:history="1">
         <w:r>
           <w:rPr>
             <w:rStyle w:val="Hypertextovodkaz"/>
@@ -1004,7 +1004,7 @@
             <w:noProof/>
             <w:webHidden/>
           </w:rPr>
-          <w:instrText xml:space="preserve"> PAGEREF _Toc186658148 \h </w:instrText>
+          <w:instrText xml:space="preserve"> PAGEREF _Toc186848953 \h </w:instrText>
         </w:r>
         <w:r>
           <w:rPr>
@@ -1049,7 +1049,7 @@
           <w:sz w:val="22"/>
         </w:rPr>
       </w:pPr>
-      <w:hyperlink w:anchor="_Toc186658149" w:history="1">
+      <w:hyperlink w:anchor="_Toc186848954" w:history="1">
         <w:r>
           <w:rPr>
             <w:rStyle w:val="Hypertextovodkaz"/>
@@ -1092,7 +1092,7 @@
             <w:noProof/>
             <w:webHidden/>
           </w:rPr>
-          <w:instrText xml:space="preserve"> PAGEREF _Toc186658149 \h </w:instrText>
+          <w:instrText xml:space="preserve"> PAGEREF _Toc186848954 \h </w:instrText>
         </w:r>
         <w:r>
           <w:rPr>
@@ -1137,7 +1137,7 @@
           <w:sz w:val="22"/>
         </w:rPr>
       </w:pPr>
-      <w:hyperlink w:anchor="_Toc186658150" w:history="1">
+      <w:hyperlink w:anchor="_Toc186848955" w:history="1">
         <w:r>
           <w:rPr>
             <w:rStyle w:val="Hypertextovodkaz"/>
@@ -1180,7 +1180,7 @@
             <w:noProof/>
             <w:webHidden/>
           </w:rPr>
-          <w:instrText xml:space="preserve"> PAGEREF _Toc186658150 \h </w:instrText>
+          <w:instrText xml:space="preserve"> PAGEREF _Toc186848955 \h </w:instrText>
         </w:r>
         <w:r>
           <w:rPr>
@@ -1225,7 +1225,7 @@
           <w:sz w:val="22"/>
         </w:rPr>
       </w:pPr>
-      <w:hyperlink w:anchor="_Toc186658151" w:history="1">
+      <w:hyperlink w:anchor="_Toc186848956" w:history="1">
         <w:r>
           <w:rPr>
             <w:rStyle w:val="Hypertextovodkaz"/>
@@ -1268,7 +1268,7 @@
             <w:noProof/>
             <w:webHidden/>
           </w:rPr>
-          <w:instrText xml:space="preserve"> PAGEREF _Toc186658151 \h </w:instrText>
+          <w:instrText xml:space="preserve"> PAGEREF _Toc186848956 \h </w:instrText>
         </w:r>
         <w:r>
           <w:rPr>
@@ -1288,7 +1288,7 @@
             <w:noProof/>
             <w:webHidden/>
           </w:rPr>
-          <w:t>5</w:t>
+          <w:t>6</w:t>
         </w:r>
         <w:r>
           <w:rPr>
@@ -1313,7 +1313,7 @@
           <w:sz w:val="22"/>
         </w:rPr>
       </w:pPr>
-      <w:hyperlink w:anchor="_Toc186658152" w:history="1">
+      <w:hyperlink w:anchor="_Toc186848957" w:history="1">
         <w:r>
           <w:rPr>
             <w:rStyle w:val="Hypertextovodkaz"/>
@@ -1356,7 +1356,7 @@
             <w:noProof/>
             <w:webHidden/>
           </w:rPr>
-          <w:instrText xml:space="preserve"> PAGEREF _Toc186658152 \h </w:instrText>
+          <w:instrText xml:space="preserve"> PAGEREF _Toc186848957 \h </w:instrText>
         </w:r>
         <w:r>
           <w:rPr>
@@ -1401,7 +1401,7 @@
           <w:sz w:val="22"/>
         </w:rPr>
       </w:pPr>
-      <w:hyperlink w:anchor="_Toc186658153" w:history="1">
+      <w:hyperlink w:anchor="_Toc186848958" w:history="1">
         <w:r>
           <w:rPr>
             <w:rStyle w:val="Hypertextovodkaz"/>
@@ -1444,7 +1444,7 @@
             <w:noProof/>
             <w:webHidden/>
           </w:rPr>
-          <w:instrText xml:space="preserve"> PAGEREF _Toc186658153 \h </w:instrText>
+          <w:instrText xml:space="preserve"> PAGEREF _Toc186848958 \h </w:instrText>
         </w:r>
         <w:r>
           <w:rPr>
@@ -1464,7 +1464,7 @@
             <w:noProof/>
             <w:webHidden/>
           </w:rPr>
-          <w:t>6</w:t>
+          <w:t>7</w:t>
         </w:r>
         <w:r>
           <w:rPr>
@@ -1489,7 +1489,7 @@
           <w:sz w:val="22"/>
         </w:rPr>
       </w:pPr>
-      <w:hyperlink w:anchor="_Toc186658154" w:history="1">
+      <w:hyperlink w:anchor="_Toc186848959" w:history="1">
         <w:r>
           <w:rPr>
             <w:rStyle w:val="Hypertextovodkaz"/>
@@ -1511,7 +1511,7 @@
             <w:rStyle w:val="Hypertextovodkaz"/>
             <w:noProof/>
           </w:rPr>
-          <w:t>Zaměřené útoky – HTTP flood/TCP SYN flood a další?</w:t>
+          <w:t>Známé nástroje pro realizaci útoků</w:t>
         </w:r>
         <w:r>
           <w:rPr>
@@ -1532,7 +1532,7 @@
             <w:noProof/>
             <w:webHidden/>
           </w:rPr>
-          <w:instrText xml:space="preserve"> PAGEREF _Toc186658154 \h </w:instrText>
+          <w:instrText xml:space="preserve"> PAGEREF _Toc186848959 \h </w:instrText>
         </w:r>
         <w:r>
           <w:rPr>
@@ -1552,7 +1552,271 @@
             <w:noProof/>
             <w:webHidden/>
           </w:rPr>
-          <w:t>6</w:t>
+          <w:t>8</w:t>
+        </w:r>
+        <w:r>
+          <w:rPr>
+            <w:noProof/>
+            <w:webHidden/>
+          </w:rPr>
+          <w:fldChar w:fldCharType="end"/>
+        </w:r>
+      </w:hyperlink>
+    </w:p>
+    <w:p>
+      <w:pPr>
+        <w:pStyle w:val="Obsah3"/>
+        <w:tabs>
+          <w:tab w:val="left" w:pos="1320"/>
+          <w:tab w:val="right" w:leader="dot" w:pos="8777"/>
+        </w:tabs>
+        <w:rPr>
+          <w:rFonts w:asciiTheme="minorHAnsi" w:eastAsiaTheme="minorEastAsia" w:hAnsiTheme="minorHAnsi" w:cstheme="minorBidi"/>
+          <w:noProof/>
+          <w:color w:val="auto"/>
+          <w:sz w:val="22"/>
+        </w:rPr>
+      </w:pPr>
+      <w:hyperlink w:anchor="_Toc186848960" w:history="1">
+        <w:r>
+          <w:rPr>
+            <w:rStyle w:val="Hypertextovodkaz"/>
+            <w:noProof/>
+          </w:rPr>
+          <w:t>2.3.1</w:t>
+        </w:r>
+        <w:r>
+          <w:rPr>
+            <w:rFonts w:asciiTheme="minorHAnsi" w:eastAsiaTheme="minorEastAsia" w:hAnsiTheme="minorHAnsi" w:cstheme="minorBidi"/>
+            <w:noProof/>
+            <w:color w:val="auto"/>
+            <w:sz w:val="22"/>
+          </w:rPr>
+          <w:tab/>
+        </w:r>
+        <w:r>
+          <w:rPr>
+            <w:rStyle w:val="Hypertextovodkaz"/>
+            <w:noProof/>
+          </w:rPr>
+          <w:t>LOIC</w:t>
+        </w:r>
+        <w:r>
+          <w:rPr>
+            <w:noProof/>
+            <w:webHidden/>
+          </w:rPr>
+          <w:tab/>
+        </w:r>
+        <w:r>
+          <w:rPr>
+            <w:noProof/>
+            <w:webHidden/>
+          </w:rPr>
+          <w:fldChar w:fldCharType="begin"/>
+        </w:r>
+        <w:r>
+          <w:rPr>
+            <w:noProof/>
+            <w:webHidden/>
+          </w:rPr>
+          <w:instrText xml:space="preserve"> PAGEREF _Toc186848960 \h </w:instrText>
+        </w:r>
+        <w:r>
+          <w:rPr>
+            <w:noProof/>
+            <w:webHidden/>
+          </w:rPr>
+        </w:r>
+        <w:r>
+          <w:rPr>
+            <w:noProof/>
+            <w:webHidden/>
+          </w:rPr>
+          <w:fldChar w:fldCharType="separate"/>
+        </w:r>
+        <w:r>
+          <w:rPr>
+            <w:noProof/>
+            <w:webHidden/>
+          </w:rPr>
+          <w:t>8</w:t>
+        </w:r>
+        <w:r>
+          <w:rPr>
+            <w:noProof/>
+            <w:webHidden/>
+          </w:rPr>
+          <w:fldChar w:fldCharType="end"/>
+        </w:r>
+      </w:hyperlink>
+    </w:p>
+    <w:p>
+      <w:pPr>
+        <w:pStyle w:val="Obsah3"/>
+        <w:tabs>
+          <w:tab w:val="left" w:pos="1320"/>
+          <w:tab w:val="right" w:leader="dot" w:pos="8777"/>
+        </w:tabs>
+        <w:rPr>
+          <w:rFonts w:asciiTheme="minorHAnsi" w:eastAsiaTheme="minorEastAsia" w:hAnsiTheme="minorHAnsi" w:cstheme="minorBidi"/>
+          <w:noProof/>
+          <w:color w:val="auto"/>
+          <w:sz w:val="22"/>
+        </w:rPr>
+      </w:pPr>
+      <w:hyperlink w:anchor="_Toc186848961" w:history="1">
+        <w:r>
+          <w:rPr>
+            <w:rStyle w:val="Hypertextovodkaz"/>
+            <w:noProof/>
+          </w:rPr>
+          <w:t>2.3.2</w:t>
+        </w:r>
+        <w:r>
+          <w:rPr>
+            <w:rFonts w:asciiTheme="minorHAnsi" w:eastAsiaTheme="minorEastAsia" w:hAnsiTheme="minorHAnsi" w:cstheme="minorBidi"/>
+            <w:noProof/>
+            <w:color w:val="auto"/>
+            <w:sz w:val="22"/>
+          </w:rPr>
+          <w:tab/>
+        </w:r>
+        <w:r>
+          <w:rPr>
+            <w:rStyle w:val="Hypertextovodkaz"/>
+            <w:noProof/>
+          </w:rPr>
+          <w:t>Hping3</w:t>
+        </w:r>
+        <w:r>
+          <w:rPr>
+            <w:noProof/>
+            <w:webHidden/>
+          </w:rPr>
+          <w:tab/>
+        </w:r>
+        <w:r>
+          <w:rPr>
+            <w:noProof/>
+            <w:webHidden/>
+          </w:rPr>
+          <w:fldChar w:fldCharType="begin"/>
+        </w:r>
+        <w:r>
+          <w:rPr>
+            <w:noProof/>
+            <w:webHidden/>
+          </w:rPr>
+          <w:instrText xml:space="preserve"> PAGEREF _Toc186848961 \h </w:instrText>
+        </w:r>
+        <w:r>
+          <w:rPr>
+            <w:noProof/>
+            <w:webHidden/>
+          </w:rPr>
+        </w:r>
+        <w:r>
+          <w:rPr>
+            <w:noProof/>
+            <w:webHidden/>
+          </w:rPr>
+          <w:fldChar w:fldCharType="separate"/>
+        </w:r>
+        <w:r>
+          <w:rPr>
+            <w:noProof/>
+            <w:webHidden/>
+          </w:rPr>
+          <w:t>9</w:t>
+        </w:r>
+        <w:r>
+          <w:rPr>
+            <w:noProof/>
+            <w:webHidden/>
+          </w:rPr>
+          <w:fldChar w:fldCharType="end"/>
+        </w:r>
+      </w:hyperlink>
+    </w:p>
+    <w:p>
+      <w:pPr>
+        <w:pStyle w:val="Obsah3"/>
+        <w:tabs>
+          <w:tab w:val="left" w:pos="1320"/>
+          <w:tab w:val="right" w:leader="dot" w:pos="8777"/>
+        </w:tabs>
+        <w:rPr>
+          <w:rFonts w:asciiTheme="minorHAnsi" w:eastAsiaTheme="minorEastAsia" w:hAnsiTheme="minorHAnsi" w:cstheme="minorBidi"/>
+          <w:noProof/>
+          <w:color w:val="auto"/>
+          <w:sz w:val="22"/>
+        </w:rPr>
+      </w:pPr>
+      <w:hyperlink w:anchor="_Toc186848962" w:history="1">
+        <w:r>
+          <w:rPr>
+            <w:rStyle w:val="Hypertextovodkaz"/>
+            <w:noProof/>
+          </w:rPr>
+          <w:t>2.3.3</w:t>
+        </w:r>
+        <w:r>
+          <w:rPr>
+            <w:rFonts w:asciiTheme="minorHAnsi" w:eastAsiaTheme="minorEastAsia" w:hAnsiTheme="minorHAnsi" w:cstheme="minorBidi"/>
+            <w:noProof/>
+            <w:color w:val="auto"/>
+            <w:sz w:val="22"/>
+          </w:rPr>
+          <w:tab/>
+        </w:r>
+        <w:r>
+          <w:rPr>
+            <w:rStyle w:val="Hypertextovodkaz"/>
+            <w:noProof/>
+          </w:rPr>
+          <w:t>HULK</w:t>
+        </w:r>
+        <w:r>
+          <w:rPr>
+            <w:noProof/>
+            <w:webHidden/>
+          </w:rPr>
+          <w:tab/>
+        </w:r>
+        <w:r>
+          <w:rPr>
+            <w:noProof/>
+            <w:webHidden/>
+          </w:rPr>
+          <w:fldChar w:fldCharType="begin"/>
+        </w:r>
+        <w:r>
+          <w:rPr>
+            <w:noProof/>
+            <w:webHidden/>
+          </w:rPr>
+          <w:instrText xml:space="preserve"> PAGEREF _Toc186848962 \h </w:instrText>
+        </w:r>
+        <w:r>
+          <w:rPr>
+            <w:noProof/>
+            <w:webHidden/>
+          </w:rPr>
+        </w:r>
+        <w:r>
+          <w:rPr>
+            <w:noProof/>
+            <w:webHidden/>
+          </w:rPr>
+          <w:fldChar w:fldCharType="separate"/>
+        </w:r>
+        <w:r>
+          <w:rPr>
+            <w:noProof/>
+            <w:webHidden/>
+          </w:rPr>
+          <w:t>9</w:t>
         </w:r>
         <w:r>
           <w:rPr>
@@ -1577,7 +1841,7 @@
           <w:sz w:val="22"/>
         </w:rPr>
       </w:pPr>
-      <w:hyperlink w:anchor="_Toc186658155" w:history="1">
+      <w:hyperlink w:anchor="_Toc186848963" w:history="1">
         <w:r>
           <w:rPr>
             <w:rStyle w:val="Hypertextovodkaz"/>
@@ -1599,7 +1863,7 @@
             <w:rStyle w:val="Hypertextovodkaz"/>
             <w:noProof/>
           </w:rPr>
-          <w:t>Známé nástroje pro realizaci útoků</w:t>
+          <w:t>Prevence a obrana</w:t>
         </w:r>
         <w:r>
           <w:rPr>
@@ -1620,7 +1884,7 @@
             <w:noProof/>
             <w:webHidden/>
           </w:rPr>
-          <w:instrText xml:space="preserve"> PAGEREF _Toc186658155 \h </w:instrText>
+          <w:instrText xml:space="preserve"> PAGEREF _Toc186848963 \h </w:instrText>
         </w:r>
         <w:r>
           <w:rPr>
@@ -1640,7 +1904,7 @@
             <w:noProof/>
             <w:webHidden/>
           </w:rPr>
-          <w:t>6</w:t>
+          <w:t>9</w:t>
         </w:r>
         <w:r>
           <w:rPr>
@@ -1665,7 +1929,7 @@
           <w:sz w:val="22"/>
         </w:rPr>
       </w:pPr>
-      <w:hyperlink w:anchor="_Toc186658156" w:history="1">
+      <w:hyperlink w:anchor="_Toc186848964" w:history="1">
         <w:r>
           <w:rPr>
             <w:rStyle w:val="Hypertextovodkaz"/>
@@ -1687,7 +1951,7 @@
             <w:rStyle w:val="Hypertextovodkaz"/>
             <w:noProof/>
           </w:rPr>
-          <w:t>LOIC</w:t>
+          <w:t>Firewally a IPD/IDS systémy</w:t>
         </w:r>
         <w:r>
           <w:rPr>
@@ -1708,7 +1972,7 @@
             <w:noProof/>
             <w:webHidden/>
           </w:rPr>
-          <w:instrText xml:space="preserve"> PAGEREF _Toc186658156 \h </w:instrText>
+          <w:instrText xml:space="preserve"> PAGEREF _Toc186848964 \h </w:instrText>
         </w:r>
         <w:r>
           <w:rPr>
@@ -1728,7 +1992,7 @@
             <w:noProof/>
             <w:webHidden/>
           </w:rPr>
-          <w:t>6</w:t>
+          <w:t>10</w:t>
         </w:r>
         <w:r>
           <w:rPr>
@@ -1753,7 +2017,7 @@
           <w:sz w:val="22"/>
         </w:rPr>
       </w:pPr>
-      <w:hyperlink w:anchor="_Toc186658157" w:history="1">
+      <w:hyperlink w:anchor="_Toc186848965" w:history="1">
         <w:r>
           <w:rPr>
             <w:rStyle w:val="Hypertextovodkaz"/>
@@ -1775,7 +2039,7 @@
             <w:rStyle w:val="Hypertextovodkaz"/>
             <w:noProof/>
           </w:rPr>
-          <w:t>Hping3</w:t>
+          <w:t>Load balancery</w:t>
         </w:r>
         <w:r>
           <w:rPr>
@@ -1796,7 +2060,7 @@
             <w:noProof/>
             <w:webHidden/>
           </w:rPr>
-          <w:instrText xml:space="preserve"> PAGEREF _Toc186658157 \h </w:instrText>
+          <w:instrText xml:space="preserve"> PAGEREF _Toc186848965 \h </w:instrText>
         </w:r>
         <w:r>
           <w:rPr>
@@ -1816,7 +2080,7 @@
             <w:noProof/>
             <w:webHidden/>
           </w:rPr>
-          <w:t>7</w:t>
+          <w:t>10</w:t>
         </w:r>
         <w:r>
           <w:rPr>
@@ -1841,7 +2105,7 @@
           <w:sz w:val="22"/>
         </w:rPr>
       </w:pPr>
-      <w:hyperlink w:anchor="_Toc186658158" w:history="1">
+      <w:hyperlink w:anchor="_Toc186848966" w:history="1">
         <w:r>
           <w:rPr>
             <w:rStyle w:val="Hypertextovodkaz"/>
@@ -1863,7 +2127,7 @@
             <w:rStyle w:val="Hypertextovodkaz"/>
             <w:noProof/>
           </w:rPr>
-          <w:t>HULK</w:t>
+          <w:t>Protokoly</w:t>
         </w:r>
         <w:r>
           <w:rPr>
@@ -1884,7 +2148,7 @@
             <w:noProof/>
             <w:webHidden/>
           </w:rPr>
-          <w:instrText xml:space="preserve"> PAGEREF _Toc186658158 \h </w:instrText>
+          <w:instrText xml:space="preserve"> PAGEREF _Toc186848966 \h </w:instrText>
         </w:r>
         <w:r>
           <w:rPr>
@@ -1904,7 +2168,95 @@
             <w:noProof/>
             <w:webHidden/>
           </w:rPr>
-          <w:t>7</w:t>
+          <w:t>10</w:t>
+        </w:r>
+        <w:r>
+          <w:rPr>
+            <w:noProof/>
+            <w:webHidden/>
+          </w:rPr>
+          <w:fldChar w:fldCharType="end"/>
+        </w:r>
+      </w:hyperlink>
+    </w:p>
+    <w:p>
+      <w:pPr>
+        <w:pStyle w:val="Obsah1"/>
+        <w:tabs>
+          <w:tab w:val="left" w:pos="480"/>
+          <w:tab w:val="right" w:leader="dot" w:pos="8777"/>
+        </w:tabs>
+        <w:rPr>
+          <w:rFonts w:asciiTheme="minorHAnsi" w:eastAsiaTheme="minorEastAsia" w:hAnsiTheme="minorHAnsi" w:cstheme="minorBidi"/>
+          <w:noProof/>
+          <w:color w:val="auto"/>
+          <w:sz w:val="22"/>
+        </w:rPr>
+      </w:pPr>
+      <w:hyperlink w:anchor="_Toc186848967" w:history="1">
+        <w:r>
+          <w:rPr>
+            <w:rStyle w:val="Hypertextovodkaz"/>
+            <w:noProof/>
+          </w:rPr>
+          <w:t>3</w:t>
+        </w:r>
+        <w:r>
+          <w:rPr>
+            <w:rFonts w:asciiTheme="minorHAnsi" w:eastAsiaTheme="minorEastAsia" w:hAnsiTheme="minorHAnsi" w:cstheme="minorBidi"/>
+            <w:noProof/>
+            <w:color w:val="auto"/>
+            <w:sz w:val="22"/>
+          </w:rPr>
+          <w:tab/>
+        </w:r>
+        <w:r>
+          <w:rPr>
+            <w:rStyle w:val="Hypertextovodkaz"/>
+            <w:noProof/>
+          </w:rPr>
+          <w:t>Název kapitoly – vlastní práce</w:t>
+        </w:r>
+        <w:r>
+          <w:rPr>
+            <w:noProof/>
+            <w:webHidden/>
+          </w:rPr>
+          <w:tab/>
+        </w:r>
+        <w:r>
+          <w:rPr>
+            <w:noProof/>
+            <w:webHidden/>
+          </w:rPr>
+          <w:fldChar w:fldCharType="begin"/>
+        </w:r>
+        <w:r>
+          <w:rPr>
+            <w:noProof/>
+            <w:webHidden/>
+          </w:rPr>
+          <w:instrText xml:space="preserve"> PAGEREF _Toc186848967 \h </w:instrText>
+        </w:r>
+        <w:r>
+          <w:rPr>
+            <w:noProof/>
+            <w:webHidden/>
+          </w:rPr>
+        </w:r>
+        <w:r>
+          <w:rPr>
+            <w:noProof/>
+            <w:webHidden/>
+          </w:rPr>
+          <w:fldChar w:fldCharType="separate"/>
+        </w:r>
+        <w:r>
+          <w:rPr>
+            <w:noProof/>
+            <w:webHidden/>
+          </w:rPr>
+          <w:t>11</w:t>
         </w:r>
         <w:r>
           <w:rPr>
@@ -1929,13 +2281,13 @@
           <w:sz w:val="22"/>
         </w:rPr>
       </w:pPr>
-      <w:hyperlink w:anchor="_Toc186658159" w:history="1">
+      <w:hyperlink w:anchor="_Toc186848968" w:history="1">
         <w:r>
           <w:rPr>
             <w:rStyle w:val="Hypertextovodkaz"/>
             <w:noProof/>
           </w:rPr>
-          <w:t>2.5</w:t>
+          <w:t>3.1</w:t>
         </w:r>
         <w:r>
           <w:rPr>
@@ -1951,7 +2303,7 @@
             <w:rStyle w:val="Hypertextovodkaz"/>
             <w:noProof/>
           </w:rPr>
-          <w:t>Prevence a obrana</w:t>
+          <w:t>Přehled a výběr metod útoků</w:t>
         </w:r>
         <w:r>
           <w:rPr>
@@ -1972,7 +2324,7 @@
             <w:noProof/>
             <w:webHidden/>
           </w:rPr>
-          <w:instrText xml:space="preserve"> PAGEREF _Toc186658159 \h </w:instrText>
+          <w:instrText xml:space="preserve"> PAGEREF _Toc186848968 \h </w:instrText>
         </w:r>
         <w:r>
           <w:rPr>
@@ -1992,7 +2344,7 @@
             <w:noProof/>
             <w:webHidden/>
           </w:rPr>
-          <w:t>8</w:t>
+          <w:t>11</w:t>
         </w:r>
         <w:r>
           <w:rPr>
@@ -2005,9 +2357,9 @@
     </w:p>
     <w:p>
       <w:pPr>
-        <w:pStyle w:val="Obsah3"/>
+        <w:pStyle w:val="Obsah2"/>
         <w:tabs>
-          <w:tab w:val="left" w:pos="1320"/>
+          <w:tab w:val="left" w:pos="880"/>
           <w:tab w:val="right" w:leader="dot" w:pos="8777"/>
         </w:tabs>
         <w:rPr>
@@ -2017,13 +2369,13 @@
           <w:sz w:val="22"/>
         </w:rPr>
       </w:pPr>
-      <w:hyperlink w:anchor="_Toc186658160" w:history="1">
+      <w:hyperlink w:anchor="_Toc186848969" w:history="1">
         <w:r>
           <w:rPr>
             <w:rStyle w:val="Hypertextovodkaz"/>
             <w:noProof/>
           </w:rPr>
-          <w:t>2.5.1</w:t>
+          <w:t>3.2</w:t>
         </w:r>
         <w:r>
           <w:rPr>
@@ -2039,7 +2391,7 @@
             <w:rStyle w:val="Hypertextovodkaz"/>
             <w:noProof/>
           </w:rPr>
-          <w:t>Firewally a IPD/IDS systémy</w:t>
+          <w:t>Popis virtualizovaného prostředí</w:t>
         </w:r>
         <w:r>
           <w:rPr>
@@ -2060,7 +2412,7 @@
             <w:noProof/>
             <w:webHidden/>
           </w:rPr>
-          <w:instrText xml:space="preserve"> PAGEREF _Toc186658160 \h </w:instrText>
+          <w:instrText xml:space="preserve"> PAGEREF _Toc186848969 \h </w:instrText>
         </w:r>
         <w:r>
           <w:rPr>
@@ -2080,7 +2432,7 @@
             <w:noProof/>
             <w:webHidden/>
           </w:rPr>
-          <w:t>8</w:t>
+          <w:t>11</w:t>
         </w:r>
         <w:r>
           <w:rPr>
@@ -2093,9 +2445,9 @@
     </w:p>
     <w:p>
       <w:pPr>
-        <w:pStyle w:val="Obsah3"/>
+        <w:pStyle w:val="Obsah2"/>
         <w:tabs>
-          <w:tab w:val="left" w:pos="1320"/>
+          <w:tab w:val="left" w:pos="880"/>
           <w:tab w:val="right" w:leader="dot" w:pos="8777"/>
         </w:tabs>
         <w:rPr>
@@ -2105,13 +2457,13 @@
           <w:sz w:val="22"/>
         </w:rPr>
       </w:pPr>
-      <w:hyperlink w:anchor="_Toc186658161" w:history="1">
+      <w:hyperlink w:anchor="_Toc186848970" w:history="1">
         <w:r>
           <w:rPr>
             <w:rStyle w:val="Hypertextovodkaz"/>
             <w:noProof/>
           </w:rPr>
-          <w:t>2.5.2</w:t>
+          <w:t>3.3</w:t>
         </w:r>
         <w:r>
           <w:rPr>
@@ -2127,7 +2479,7 @@
             <w:rStyle w:val="Hypertextovodkaz"/>
             <w:noProof/>
           </w:rPr>
-          <w:t>Load balancery</w:t>
+          <w:t>Scénář – HTTP flood</w:t>
         </w:r>
         <w:r>
           <w:rPr>
@@ -2148,7 +2500,7 @@
             <w:noProof/>
             <w:webHidden/>
           </w:rPr>
-          <w:instrText xml:space="preserve"> PAGEREF _Toc186658161 \h </w:instrText>
+          <w:instrText xml:space="preserve"> PAGEREF _Toc186848970 \h </w:instrText>
         </w:r>
         <w:r>
           <w:rPr>
@@ -2168,7 +2520,7 @@
             <w:noProof/>
             <w:webHidden/>
           </w:rPr>
-          <w:t>9</w:t>
+          <w:t>11</w:t>
         </w:r>
         <w:r>
           <w:rPr>
@@ -2181,9 +2533,9 @@
     </w:p>
     <w:p>
       <w:pPr>
-        <w:pStyle w:val="Obsah3"/>
+        <w:pStyle w:val="Obsah2"/>
         <w:tabs>
-          <w:tab w:val="left" w:pos="1320"/>
+          <w:tab w:val="left" w:pos="880"/>
           <w:tab w:val="right" w:leader="dot" w:pos="8777"/>
         </w:tabs>
         <w:rPr>
@@ -2193,13 +2545,13 @@
           <w:sz w:val="22"/>
         </w:rPr>
       </w:pPr>
-      <w:hyperlink w:anchor="_Toc186658162" w:history="1">
+      <w:hyperlink w:anchor="_Toc186848971" w:history="1">
         <w:r>
           <w:rPr>
             <w:rStyle w:val="Hypertextovodkaz"/>
             <w:noProof/>
           </w:rPr>
-          <w:t>2.5.3</w:t>
+          <w:t>3.4</w:t>
         </w:r>
         <w:r>
           <w:rPr>
@@ -2215,7 +2567,7 @@
             <w:rStyle w:val="Hypertextovodkaz"/>
             <w:noProof/>
           </w:rPr>
-          <w:t>Protokoly</w:t>
+          <w:t>Scénář – SYN flood</w:t>
         </w:r>
         <w:r>
           <w:rPr>
@@ -2236,7 +2588,7 @@
             <w:noProof/>
             <w:webHidden/>
           </w:rPr>
-          <w:instrText xml:space="preserve"> PAGEREF _Toc186658162 \h </w:instrText>
+          <w:instrText xml:space="preserve"> PAGEREF _Toc186848971 \h </w:instrText>
         </w:r>
         <w:r>
           <w:rPr>
@@ -2256,7 +2608,7 @@
             <w:noProof/>
             <w:webHidden/>
           </w:rPr>
-          <w:t>9</w:t>
+          <w:t>11</w:t>
         </w:r>
         <w:r>
           <w:rPr>
@@ -2281,13 +2633,13 @@
           <w:sz w:val="22"/>
         </w:rPr>
       </w:pPr>
-      <w:hyperlink w:anchor="_Toc186658163" w:history="1">
+      <w:hyperlink w:anchor="_Toc186848972" w:history="1">
         <w:r>
           <w:rPr>
             <w:rStyle w:val="Hypertextovodkaz"/>
             <w:noProof/>
           </w:rPr>
-          <w:t>3</w:t>
+          <w:t>4</w:t>
         </w:r>
         <w:r>
           <w:rPr>
@@ -2303,7 +2655,7 @@
             <w:rStyle w:val="Hypertextovodkaz"/>
             <w:noProof/>
           </w:rPr>
-          <w:t>Název kapitoly – vlastní práce</w:t>
+          <w:t>Závěr</w:t>
         </w:r>
         <w:r>
           <w:rPr>
@@ -2324,7 +2676,7 @@
             <w:noProof/>
             <w:webHidden/>
           </w:rPr>
-          <w:instrText xml:space="preserve"> PAGEREF _Toc186658163 \h </w:instrText>
+          <w:instrText xml:space="preserve"> PAGEREF _Toc186848972 \h </w:instrText>
         </w:r>
         <w:r>
           <w:rPr>
@@ -2344,447 +2696,7 @@
             <w:noProof/>
             <w:webHidden/>
           </w:rPr>
-          <w:t>9</w:t>
-        </w:r>
-        <w:r>
-          <w:rPr>
-            <w:noProof/>
-            <w:webHidden/>
-          </w:rPr>
-          <w:fldChar w:fldCharType="end"/>
-        </w:r>
-      </w:hyperlink>
-    </w:p>
-    <w:p>
-      <w:pPr>
-        <w:pStyle w:val="Obsah2"/>
-        <w:tabs>
-          <w:tab w:val="left" w:pos="880"/>
-          <w:tab w:val="right" w:leader="dot" w:pos="8777"/>
-        </w:tabs>
-        <w:rPr>
-          <w:rFonts w:asciiTheme="minorHAnsi" w:eastAsiaTheme="minorEastAsia" w:hAnsiTheme="minorHAnsi" w:cstheme="minorBidi"/>
-          <w:noProof/>
-          <w:color w:val="auto"/>
-          <w:sz w:val="22"/>
-        </w:rPr>
-      </w:pPr>
-      <w:hyperlink w:anchor="_Toc186658164" w:history="1">
-        <w:r>
-          <w:rPr>
-            <w:rStyle w:val="Hypertextovodkaz"/>
-            <w:noProof/>
-          </w:rPr>
-          <w:t>3.1</w:t>
-        </w:r>
-        <w:r>
-          <w:rPr>
-            <w:rFonts w:asciiTheme="minorHAnsi" w:eastAsiaTheme="minorEastAsia" w:hAnsiTheme="minorHAnsi" w:cstheme="minorBidi"/>
-            <w:noProof/>
-            <w:color w:val="auto"/>
-            <w:sz w:val="22"/>
-          </w:rPr>
-          <w:tab/>
-        </w:r>
-        <w:r>
-          <w:rPr>
-            <w:rStyle w:val="Hypertextovodkaz"/>
-            <w:noProof/>
-          </w:rPr>
-          <w:t>Přehled a výběr metod útoků</w:t>
-        </w:r>
-        <w:r>
-          <w:rPr>
-            <w:noProof/>
-            <w:webHidden/>
-          </w:rPr>
-          <w:tab/>
-        </w:r>
-        <w:r>
-          <w:rPr>
-            <w:noProof/>
-            <w:webHidden/>
-          </w:rPr>
-          <w:fldChar w:fldCharType="begin"/>
-        </w:r>
-        <w:r>
-          <w:rPr>
-            <w:noProof/>
-            <w:webHidden/>
-          </w:rPr>
-          <w:instrText xml:space="preserve"> PAGEREF _Toc186658164 \h </w:instrText>
-        </w:r>
-        <w:r>
-          <w:rPr>
-            <w:noProof/>
-            <w:webHidden/>
-          </w:rPr>
-        </w:r>
-        <w:r>
-          <w:rPr>
-            <w:noProof/>
-            <w:webHidden/>
-          </w:rPr>
-          <w:fldChar w:fldCharType="separate"/>
-        </w:r>
-        <w:r>
-          <w:rPr>
-            <w:noProof/>
-            <w:webHidden/>
-          </w:rPr>
-          <w:t>9</w:t>
-        </w:r>
-        <w:r>
-          <w:rPr>
-            <w:noProof/>
-            <w:webHidden/>
-          </w:rPr>
-          <w:fldChar w:fldCharType="end"/>
-        </w:r>
-      </w:hyperlink>
-    </w:p>
-    <w:p>
-      <w:pPr>
-        <w:pStyle w:val="Obsah2"/>
-        <w:tabs>
-          <w:tab w:val="left" w:pos="880"/>
-          <w:tab w:val="right" w:leader="dot" w:pos="8777"/>
-        </w:tabs>
-        <w:rPr>
-          <w:rFonts w:asciiTheme="minorHAnsi" w:eastAsiaTheme="minorEastAsia" w:hAnsiTheme="minorHAnsi" w:cstheme="minorBidi"/>
-          <w:noProof/>
-          <w:color w:val="auto"/>
-          <w:sz w:val="22"/>
-        </w:rPr>
-      </w:pPr>
-      <w:hyperlink w:anchor="_Toc186658165" w:history="1">
-        <w:r>
-          <w:rPr>
-            <w:rStyle w:val="Hypertextovodkaz"/>
-            <w:noProof/>
-          </w:rPr>
-          <w:t>3.2</w:t>
-        </w:r>
-        <w:r>
-          <w:rPr>
-            <w:rFonts w:asciiTheme="minorHAnsi" w:eastAsiaTheme="minorEastAsia" w:hAnsiTheme="minorHAnsi" w:cstheme="minorBidi"/>
-            <w:noProof/>
-            <w:color w:val="auto"/>
-            <w:sz w:val="22"/>
-          </w:rPr>
-          <w:tab/>
-        </w:r>
-        <w:r>
-          <w:rPr>
-            <w:rStyle w:val="Hypertextovodkaz"/>
-            <w:noProof/>
-          </w:rPr>
-          <w:t>Popis virtualizovaného prostředí</w:t>
-        </w:r>
-        <w:r>
-          <w:rPr>
-            <w:noProof/>
-            <w:webHidden/>
-          </w:rPr>
-          <w:tab/>
-        </w:r>
-        <w:r>
-          <w:rPr>
-            <w:noProof/>
-            <w:webHidden/>
-          </w:rPr>
-          <w:fldChar w:fldCharType="begin"/>
-        </w:r>
-        <w:r>
-          <w:rPr>
-            <w:noProof/>
-            <w:webHidden/>
-          </w:rPr>
-          <w:instrText xml:space="preserve"> PAGEREF _Toc186658165 \h </w:instrText>
-        </w:r>
-        <w:r>
-          <w:rPr>
-            <w:noProof/>
-            <w:webHidden/>
-          </w:rPr>
-        </w:r>
-        <w:r>
-          <w:rPr>
-            <w:noProof/>
-            <w:webHidden/>
-          </w:rPr>
-          <w:fldChar w:fldCharType="separate"/>
-        </w:r>
-        <w:r>
-          <w:rPr>
-            <w:noProof/>
-            <w:webHidden/>
-          </w:rPr>
-          <w:t>9</w:t>
-        </w:r>
-        <w:r>
-          <w:rPr>
-            <w:noProof/>
-            <w:webHidden/>
-          </w:rPr>
-          <w:fldChar w:fldCharType="end"/>
-        </w:r>
-      </w:hyperlink>
-    </w:p>
-    <w:p>
-      <w:pPr>
-        <w:pStyle w:val="Obsah2"/>
-        <w:tabs>
-          <w:tab w:val="left" w:pos="880"/>
-          <w:tab w:val="right" w:leader="dot" w:pos="8777"/>
-        </w:tabs>
-        <w:rPr>
-          <w:rFonts w:asciiTheme="minorHAnsi" w:eastAsiaTheme="minorEastAsia" w:hAnsiTheme="minorHAnsi" w:cstheme="minorBidi"/>
-          <w:noProof/>
-          <w:color w:val="auto"/>
-          <w:sz w:val="22"/>
-        </w:rPr>
-      </w:pPr>
-      <w:hyperlink w:anchor="_Toc186658166" w:history="1">
-        <w:r>
-          <w:rPr>
-            <w:rStyle w:val="Hypertextovodkaz"/>
-            <w:noProof/>
-          </w:rPr>
-          <w:t>3.3</w:t>
-        </w:r>
-        <w:r>
-          <w:rPr>
-            <w:rFonts w:asciiTheme="minorHAnsi" w:eastAsiaTheme="minorEastAsia" w:hAnsiTheme="minorHAnsi" w:cstheme="minorBidi"/>
-            <w:noProof/>
-            <w:color w:val="auto"/>
-            <w:sz w:val="22"/>
-          </w:rPr>
-          <w:tab/>
-        </w:r>
-        <w:r>
-          <w:rPr>
-            <w:rStyle w:val="Hypertextovodkaz"/>
-            <w:noProof/>
-          </w:rPr>
-          <w:t>Scénář – HTTP flood</w:t>
-        </w:r>
-        <w:r>
-          <w:rPr>
-            <w:noProof/>
-            <w:webHidden/>
-          </w:rPr>
-          <w:tab/>
-        </w:r>
-        <w:r>
-          <w:rPr>
-            <w:noProof/>
-            <w:webHidden/>
-          </w:rPr>
-          <w:fldChar w:fldCharType="begin"/>
-        </w:r>
-        <w:r>
-          <w:rPr>
-            <w:noProof/>
-            <w:webHidden/>
-          </w:rPr>
-          <w:instrText xml:space="preserve"> PAGEREF _Toc186658166 \h </w:instrText>
-        </w:r>
-        <w:r>
-          <w:rPr>
-            <w:noProof/>
-            <w:webHidden/>
-          </w:rPr>
-        </w:r>
-        <w:r>
-          <w:rPr>
-            <w:noProof/>
-            <w:webHidden/>
-          </w:rPr>
-          <w:fldChar w:fldCharType="separate"/>
-        </w:r>
-        <w:r>
-          <w:rPr>
-            <w:noProof/>
-            <w:webHidden/>
-          </w:rPr>
-          <w:t>9</w:t>
-        </w:r>
-        <w:r>
-          <w:rPr>
-            <w:noProof/>
-            <w:webHidden/>
-          </w:rPr>
-          <w:fldChar w:fldCharType="end"/>
-        </w:r>
-      </w:hyperlink>
-    </w:p>
-    <w:p>
-      <w:pPr>
-        <w:pStyle w:val="Obsah2"/>
-        <w:tabs>
-          <w:tab w:val="left" w:pos="880"/>
-          <w:tab w:val="right" w:leader="dot" w:pos="8777"/>
-        </w:tabs>
-        <w:rPr>
-          <w:rFonts w:asciiTheme="minorHAnsi" w:eastAsiaTheme="minorEastAsia" w:hAnsiTheme="minorHAnsi" w:cstheme="minorBidi"/>
-          <w:noProof/>
-          <w:color w:val="auto"/>
-          <w:sz w:val="22"/>
-        </w:rPr>
-      </w:pPr>
-      <w:hyperlink w:anchor="_Toc186658167" w:history="1">
-        <w:r>
-          <w:rPr>
-            <w:rStyle w:val="Hypertextovodkaz"/>
-            <w:noProof/>
-          </w:rPr>
-          <w:t>3.4</w:t>
-        </w:r>
-        <w:r>
-          <w:rPr>
-            <w:rFonts w:asciiTheme="minorHAnsi" w:eastAsiaTheme="minorEastAsia" w:hAnsiTheme="minorHAnsi" w:cstheme="minorBidi"/>
-            <w:noProof/>
-            <w:color w:val="auto"/>
-            <w:sz w:val="22"/>
-          </w:rPr>
-          <w:tab/>
-        </w:r>
-        <w:r>
-          <w:rPr>
-            <w:rStyle w:val="Hypertextovodkaz"/>
-            <w:noProof/>
-          </w:rPr>
-          <w:t>Scénář – SYN flood</w:t>
-        </w:r>
-        <w:r>
-          <w:rPr>
-            <w:noProof/>
-            <w:webHidden/>
-          </w:rPr>
-          <w:tab/>
-        </w:r>
-        <w:r>
-          <w:rPr>
-            <w:noProof/>
-            <w:webHidden/>
-          </w:rPr>
-          <w:fldChar w:fldCharType="begin"/>
-        </w:r>
-        <w:r>
-          <w:rPr>
-            <w:noProof/>
-            <w:webHidden/>
-          </w:rPr>
-          <w:instrText xml:space="preserve"> PAGEREF _Toc186658167 \h </w:instrText>
-        </w:r>
-        <w:r>
-          <w:rPr>
-            <w:noProof/>
-            <w:webHidden/>
-          </w:rPr>
-        </w:r>
-        <w:r>
-          <w:rPr>
-            <w:noProof/>
-            <w:webHidden/>
-          </w:rPr>
-          <w:fldChar w:fldCharType="separate"/>
-        </w:r>
-        <w:r>
-          <w:rPr>
-            <w:noProof/>
-            <w:webHidden/>
-          </w:rPr>
-          <w:t>9</w:t>
-        </w:r>
-        <w:r>
-          <w:rPr>
-            <w:noProof/>
-            <w:webHidden/>
-          </w:rPr>
-          <w:fldChar w:fldCharType="end"/>
-        </w:r>
-      </w:hyperlink>
-    </w:p>
-    <w:p>
-      <w:pPr>
-        <w:pStyle w:val="Obsah1"/>
-        <w:tabs>
-          <w:tab w:val="left" w:pos="480"/>
-          <w:tab w:val="right" w:leader="dot" w:pos="8777"/>
-        </w:tabs>
-        <w:rPr>
-          <w:rFonts w:asciiTheme="minorHAnsi" w:eastAsiaTheme="minorEastAsia" w:hAnsiTheme="minorHAnsi" w:cstheme="minorBidi"/>
-          <w:noProof/>
-          <w:color w:val="auto"/>
-          <w:sz w:val="22"/>
-        </w:rPr>
-      </w:pPr>
-      <w:hyperlink w:anchor="_Toc186658168" w:history="1">
-        <w:r>
-          <w:rPr>
-            <w:rStyle w:val="Hypertextovodkaz"/>
-            <w:noProof/>
-          </w:rPr>
-          <w:t>4</w:t>
-        </w:r>
-        <w:r>
-          <w:rPr>
-            <w:rFonts w:asciiTheme="minorHAnsi" w:eastAsiaTheme="minorEastAsia" w:hAnsiTheme="minorHAnsi" w:cstheme="minorBidi"/>
-            <w:noProof/>
-            <w:color w:val="auto"/>
-            <w:sz w:val="22"/>
-          </w:rPr>
-          <w:tab/>
-        </w:r>
-        <w:r>
-          <w:rPr>
-            <w:rStyle w:val="Hypertextovodkaz"/>
-            <w:noProof/>
-          </w:rPr>
-          <w:t>Závěr</w:t>
-        </w:r>
-        <w:r>
-          <w:rPr>
-            <w:noProof/>
-            <w:webHidden/>
-          </w:rPr>
-          <w:tab/>
-        </w:r>
-        <w:r>
-          <w:rPr>
-            <w:noProof/>
-            <w:webHidden/>
-          </w:rPr>
-          <w:fldChar w:fldCharType="begin"/>
-        </w:r>
-        <w:r>
-          <w:rPr>
-            <w:noProof/>
-            <w:webHidden/>
-          </w:rPr>
-          <w:instrText xml:space="preserve"> PAGEREF _Toc186658168 \h </w:instrText>
-        </w:r>
-        <w:r>
-          <w:rPr>
-            <w:noProof/>
-            <w:webHidden/>
-          </w:rPr>
-        </w:r>
-        <w:r>
-          <w:rPr>
-            <w:noProof/>
-            <w:webHidden/>
-          </w:rPr>
-          <w:fldChar w:fldCharType="separate"/>
-        </w:r>
-        <w:r>
-          <w:rPr>
-            <w:noProof/>
-            <w:webHidden/>
-          </w:rPr>
-          <w:t>10</w:t>
+          <w:t>12</w:t>
         </w:r>
         <w:r>
           <w:rPr>
@@ -2822,7 +2734,7 @@
       <w:pPr>
         <w:pStyle w:val="Nadpis1"/>
       </w:pPr>
-      <w:bookmarkStart w:id="0" w:name="_Toc186658143"/>
+      <w:bookmarkStart w:id="0" w:name="_Toc186848948"/>
       <w:r>
         <w:lastRenderedPageBreak/>
         <w:t>Úvod a cíl práce</w:t>
@@ -2839,7 +2751,7 @@
       <w:r>
         <w:t xml:space="preserve"> </w:t>
       </w:r>
-      <w:bookmarkStart w:id="1" w:name="_Toc186658144"/>
+      <w:bookmarkStart w:id="1" w:name="_Toc186848949"/>
       <w:r>
         <w:t>Cíl a zaměření práce</w:t>
       </w:r>
@@ -2859,7 +2771,7 @@
       <w:pPr>
         <w:pStyle w:val="Nadpis2"/>
       </w:pPr>
-      <w:bookmarkStart w:id="2" w:name="_Toc186658145"/>
+      <w:bookmarkStart w:id="2" w:name="_Toc186848950"/>
       <w:r>
         <w:t>Význam problematiky útoku typu „</w:t>
       </w:r>
@@ -2901,12 +2813,18 @@
       </w:r>
       <w:bookmarkEnd w:id="2"/>
     </w:p>
-    <w:p/>
+    <w:p>
+      <w:pPr>
+        <w:rPr>
+          <w:lang w:val="en-US"/>
+        </w:rPr>
+      </w:pPr>
+    </w:p>
     <w:p>
       <w:pPr>
         <w:pStyle w:val="Nadpis2"/>
       </w:pPr>
-      <w:bookmarkStart w:id="3" w:name="_Toc186658146"/>
+      <w:bookmarkStart w:id="3" w:name="_Toc186848951"/>
       <w:r>
         <w:t>Struktura dokumentu</w:t>
       </w:r>
@@ -2972,7 +2890,7 @@
       <w:pPr>
         <w:pStyle w:val="Nadpis1"/>
       </w:pPr>
-      <w:bookmarkStart w:id="4" w:name="_Toc186658147"/>
+      <w:bookmarkStart w:id="4" w:name="_Toc186848952"/>
       <w:r>
         <w:rPr>
           <w:color w:val="FFC000"/>
@@ -3020,7 +2938,7 @@
       <w:pPr>
         <w:pStyle w:val="Nadpis2"/>
       </w:pPr>
-      <w:bookmarkStart w:id="5" w:name="_Toc186658148"/>
+      <w:bookmarkStart w:id="5" w:name="_Toc186848953"/>
       <w:r>
         <w:t>Princip a funkce útoků typu DoS</w:t>
       </w:r>
@@ -3216,7 +3134,7 @@
       <w:pPr>
         <w:pStyle w:val="Nadpis2"/>
       </w:pPr>
-      <w:bookmarkStart w:id="6" w:name="_Toc186658149"/>
+      <w:bookmarkStart w:id="6" w:name="_Toc186848954"/>
       <w:r>
         <w:t>Základní členění DoS útoků</w:t>
       </w:r>
@@ -3226,7 +3144,7 @@
       <w:pPr>
         <w:pStyle w:val="Nadpis3"/>
       </w:pPr>
-      <w:bookmarkStart w:id="7" w:name="_Toc186658150"/>
+      <w:bookmarkStart w:id="7" w:name="_Toc186848955"/>
       <w:r>
         <w:t>Distribuované</w:t>
       </w:r>
@@ -3554,7 +3472,7 @@
       <w:pPr>
         <w:pStyle w:val="Nadpis3"/>
       </w:pPr>
-      <w:bookmarkStart w:id="9" w:name="_Toc186658151"/>
+      <w:bookmarkStart w:id="9" w:name="_Toc186848956"/>
       <w:r>
         <w:lastRenderedPageBreak/>
         <w:t>Volumetrické</w:t>
@@ -3994,7 +3912,7 @@
       <w:pPr>
         <w:pStyle w:val="Nadpis3"/>
       </w:pPr>
-      <w:bookmarkStart w:id="11" w:name="_Toc186658152"/>
+      <w:bookmarkStart w:id="11" w:name="_Toc186848957"/>
       <w:r>
         <w:t>Protokolové</w:t>
       </w:r>
@@ -4383,7 +4301,7 @@
       <w:pPr>
         <w:pStyle w:val="Nadpis3"/>
       </w:pPr>
-      <w:bookmarkStart w:id="13" w:name="_Toc186658153"/>
+      <w:bookmarkStart w:id="13" w:name="_Toc186848958"/>
       <w:r>
         <w:t>Aplikační</w:t>
       </w:r>
@@ -4572,7 +4490,7 @@
       <w:pPr>
         <w:pStyle w:val="Nadpis2"/>
       </w:pPr>
-      <w:bookmarkStart w:id="15" w:name="_Toc186658155"/>
+      <w:bookmarkStart w:id="15" w:name="_Toc186848959"/>
       <w:r>
         <w:t>Známé nástroje pro realizaci útoků</w:t>
       </w:r>
@@ -4609,7 +4527,7 @@
       <w:pPr>
         <w:pStyle w:val="Nadpis3"/>
       </w:pPr>
-      <w:bookmarkStart w:id="16" w:name="_Toc186658156"/>
+      <w:bookmarkStart w:id="16" w:name="_Toc186848960"/>
       <w:r>
         <w:t>LOIC</w:t>
       </w:r>
@@ -4776,7 +4694,7 @@
       <w:pPr>
         <w:pStyle w:val="Nadpis3"/>
       </w:pPr>
-      <w:bookmarkStart w:id="17" w:name="_Toc186658157"/>
+      <w:bookmarkStart w:id="17" w:name="_Toc186848961"/>
       <w:r>
         <w:lastRenderedPageBreak/>
         <w:t>Hping3</w:t>
@@ -4821,7 +4739,7 @@
       <w:pPr>
         <w:pStyle w:val="Nadpis3"/>
       </w:pPr>
-      <w:bookmarkStart w:id="18" w:name="_Toc186658158"/>
+      <w:bookmarkStart w:id="18" w:name="_Toc186848962"/>
       <w:r>
         <w:t>HULK</w:t>
       </w:r>
@@ -4919,7 +4837,7 @@
       <w:pPr>
         <w:pStyle w:val="Nadpis2"/>
       </w:pPr>
-      <w:bookmarkStart w:id="19" w:name="_Toc186658159"/>
+      <w:bookmarkStart w:id="19" w:name="_Toc186848963"/>
       <w:r>
         <w:t>Prevence a obrana</w:t>
       </w:r>
@@ -5052,7 +4970,7 @@
       <w:pPr>
         <w:pStyle w:val="Nadpis3"/>
       </w:pPr>
-      <w:bookmarkStart w:id="20" w:name="_Toc186658160"/>
+      <w:bookmarkStart w:id="20" w:name="_Toc186848964"/>
       <w:r>
         <w:t>Firewally a IPD/IDS systémy</w:t>
       </w:r>
@@ -5127,7 +5045,7 @@
       <w:pPr>
         <w:pStyle w:val="Nadpis3"/>
       </w:pPr>
-      <w:bookmarkStart w:id="21" w:name="_Toc186658161"/>
+      <w:bookmarkStart w:id="21" w:name="_Toc186848965"/>
       <w:proofErr w:type="spellStart"/>
       <w:r>
         <w:t>Load</w:t>
@@ -5222,7 +5140,7 @@
       <w:pPr>
         <w:pStyle w:val="Nadpis3"/>
       </w:pPr>
-      <w:bookmarkStart w:id="22" w:name="_Toc186658162"/>
+      <w:bookmarkStart w:id="22" w:name="_Toc186848966"/>
       <w:r>
         <w:t>Protokoly</w:t>
       </w:r>
@@ -5322,7 +5240,7 @@
       <w:pPr>
         <w:pStyle w:val="Nadpis1"/>
       </w:pPr>
-      <w:bookmarkStart w:id="23" w:name="_Toc186658163"/>
+      <w:bookmarkStart w:id="23" w:name="_Toc186848967"/>
       <w:r>
         <w:t>Název kapitoly – vlastní práce</w:t>
       </w:r>
@@ -5338,7 +5256,7 @@
           <w:color w:val="0070C0"/>
         </w:rPr>
       </w:pPr>
-      <w:bookmarkStart w:id="24" w:name="_Toc186658164"/>
+      <w:bookmarkStart w:id="24" w:name="_Toc186848968"/>
       <w:r>
         <w:rPr>
           <w:color w:val="0070C0"/>
@@ -5351,7 +5269,7 @@
       <w:pPr>
         <w:pStyle w:val="Nadpis2"/>
       </w:pPr>
-      <w:bookmarkStart w:id="25" w:name="_Toc186658165"/>
+      <w:bookmarkStart w:id="25" w:name="_Toc186848969"/>
       <w:r>
         <w:t>Popis virtualizovaného prostředí</w:t>
       </w:r>
@@ -5361,7 +5279,7 @@
       <w:pPr>
         <w:pStyle w:val="Nadpis2"/>
       </w:pPr>
-      <w:bookmarkStart w:id="26" w:name="_Toc186658166"/>
+      <w:bookmarkStart w:id="26" w:name="_Toc186848970"/>
       <w:r>
         <w:t xml:space="preserve">Scénář – HTTP </w:t>
       </w:r>
@@ -5376,7 +5294,7 @@
       <w:pPr>
         <w:pStyle w:val="Nadpis2"/>
       </w:pPr>
-      <w:bookmarkStart w:id="27" w:name="_Toc186658167"/>
+      <w:bookmarkStart w:id="27" w:name="_Toc186848971"/>
       <w:r>
         <w:t xml:space="preserve">Scénář – SYN </w:t>
       </w:r>
@@ -5400,7 +5318,7 @@
       <w:pPr>
         <w:pStyle w:val="Nadpis1"/>
       </w:pPr>
-      <w:bookmarkStart w:id="28" w:name="_Toc186658168"/>
+      <w:bookmarkStart w:id="28" w:name="_Toc186848972"/>
       <w:r>
         <w:lastRenderedPageBreak/>
         <w:t>Závěr</w:t>

</xml_diff>

<commit_message>
update bf konzultace 10.01. 2025
</commit_message>
<xml_diff>
--- a/~~Dlouhodobka~~/DOCX/protokol_smkal_2024_30_12.docx
+++ b/~~Dlouhodobka~~/DOCX/protokol_smkal_2024_30_12.docx
@@ -1,6 +1,6 @@
 
 <file path=word/document.xml><?xml version="1.0" encoding="utf-8"?>
-<w:document xmlns:wpc="http://schemas.microsoft.com/office/word/2010/wordprocessingCanvas" xmlns:cx="http://schemas.microsoft.com/office/drawing/2014/chartex" xmlns:cx1="http://schemas.microsoft.com/office/drawing/2015/9/8/chartex" xmlns:cx2="http://schemas.microsoft.com/office/drawing/2015/10/21/chartex" xmlns:cx3="http://schemas.microsoft.com/office/drawing/2016/5/9/chartex" xmlns:cx4="http://schemas.microsoft.com/office/drawing/2016/5/10/chartex" xmlns:cx5="http://schemas.microsoft.com/office/drawing/2016/5/11/chartex" xmlns:cx6="http://schemas.microsoft.com/office/drawing/2016/5/12/chartex" xmlns:cx7="http://schemas.microsoft.com/office/drawing/2016/5/13/chartex" xmlns:cx8="http://schemas.microsoft.com/office/drawing/2016/5/14/chartex" xmlns:mc="http://schemas.openxmlformats.org/markup-compatibility/2006" xmlns:aink="http://schemas.microsoft.com/office/drawing/2016/ink" xmlns:am3d="http://schemas.microsoft.com/office/drawing/2017/model3d" xmlns:o="urn:schemas-microsoft-com:office:office" xmlns:oel="http://schemas.microsoft.com/office/2019/extlst" xmlns:r="http://schemas.openxmlformats.org/officeDocument/2006/relationships" xmlns:m="http://schemas.openxmlformats.org/officeDocument/2006/math" xmlns:v="urn:schemas-microsoft-com:vml" xmlns:wp14="http://schemas.microsoft.com/office/word/2010/wordprocessingDrawing" xmlns:wp="http://schemas.openxmlformats.org/drawingml/2006/wordprocessingDrawing" xmlns:w10="urn:schemas-microsoft-com:office:word" xmlns:w="http://schemas.openxmlformats.org/wordprocessingml/2006/main" xmlns:w14="http://schemas.microsoft.com/office/word/2010/wordml" xmlns:w15="http://schemas.microsoft.com/office/word/2012/wordml" xmlns:w16cex="http://schemas.microsoft.com/office/word/2018/wordml/cex" xmlns:w16cid="http://schemas.microsoft.com/office/word/2016/wordml/cid" xmlns:w16="http://schemas.microsoft.com/office/word/2018/wordml" xmlns:w16du="http://schemas.microsoft.com/office/word/2023/wordml/word16du" xmlns:w16sdtdh="http://schemas.microsoft.com/office/word/2020/wordml/sdtdatahash" xmlns:w16se="http://schemas.microsoft.com/office/word/2015/wordml/symex" xmlns:wpg="http://schemas.microsoft.com/office/word/2010/wordprocessingGroup" xmlns:wpi="http://schemas.microsoft.com/office/word/2010/wordprocessingInk" xmlns:wne="http://schemas.microsoft.com/office/word/2006/wordml" xmlns:wps="http://schemas.microsoft.com/office/word/2010/wordprocessingShape" mc:Ignorable="w14 w15 w16se w16cid w16 w16cex w16sdtdh w16du wp14">
+<w:document xmlns:wpc="http://schemas.microsoft.com/office/word/2010/wordprocessingCanvas" xmlns:cx="http://schemas.microsoft.com/office/drawing/2014/chartex" xmlns:cx1="http://schemas.microsoft.com/office/drawing/2015/9/8/chartex" xmlns:cx2="http://schemas.microsoft.com/office/drawing/2015/10/21/chartex" xmlns:cx3="http://schemas.microsoft.com/office/drawing/2016/5/9/chartex" xmlns:cx4="http://schemas.microsoft.com/office/drawing/2016/5/10/chartex" xmlns:cx5="http://schemas.microsoft.com/office/drawing/2016/5/11/chartex" xmlns:cx6="http://schemas.microsoft.com/office/drawing/2016/5/12/chartex" xmlns:cx7="http://schemas.microsoft.com/office/drawing/2016/5/13/chartex" xmlns:cx8="http://schemas.microsoft.com/office/drawing/2016/5/14/chartex" xmlns:mc="http://schemas.openxmlformats.org/markup-compatibility/2006" xmlns:aink="http://schemas.microsoft.com/office/drawing/2016/ink" xmlns:am3d="http://schemas.microsoft.com/office/drawing/2017/model3d" xmlns:o="urn:schemas-microsoft-com:office:office" xmlns:oel="http://schemas.microsoft.com/office/2019/extlst" xmlns:r="http://schemas.openxmlformats.org/officeDocument/2006/relationships" xmlns:m="http://schemas.openxmlformats.org/officeDocument/2006/math" xmlns:v="urn:schemas-microsoft-com:vml" xmlns:wp14="http://schemas.microsoft.com/office/word/2010/wordprocessingDrawing" xmlns:wp="http://schemas.openxmlformats.org/drawingml/2006/wordprocessingDrawing" xmlns:w10="urn:schemas-microsoft-com:office:word" xmlns:w="http://schemas.openxmlformats.org/wordprocessingml/2006/main" xmlns:w14="http://schemas.microsoft.com/office/word/2010/wordml" xmlns:w15="http://schemas.microsoft.com/office/word/2012/wordml" xmlns:w16cex="http://schemas.microsoft.com/office/word/2018/wordml/cex" xmlns:w16cid="http://schemas.microsoft.com/office/word/2016/wordml/cid" xmlns:w16="http://schemas.microsoft.com/office/word/2018/wordml" xmlns:w16du="http://schemas.microsoft.com/office/word/2023/wordml/word16du" xmlns:w16sdtdh="http://schemas.microsoft.com/office/word/2020/wordml/sdtdatahash" xmlns:w16sdtfl="http://schemas.microsoft.com/office/word/2024/wordml/sdtformatlock" xmlns:w16se="http://schemas.microsoft.com/office/word/2015/wordml/symex" xmlns:wpg="http://schemas.microsoft.com/office/word/2010/wordprocessingGroup" xmlns:wpi="http://schemas.microsoft.com/office/word/2010/wordprocessingInk" xmlns:wne="http://schemas.microsoft.com/office/word/2006/wordml" xmlns:wps="http://schemas.microsoft.com/office/word/2010/wordprocessingShape" mc:Ignorable="w14 w15 w16se w16cid w16 w16cex w16sdtdh w16sdtfl w16du wp14">
   <w:body>
     <w:p>
       <w:pPr>
@@ -2917,7 +2917,19 @@
         <w:rPr>
           <w:color w:val="00B050"/>
         </w:rPr>
-        <w:t xml:space="preserve">Než začneme s typy DoS útoků a možnou obranou proti nim, je třeba nejprve pochopit principy těchto útoků a jejich fungování. Dále si </w:t>
+        <w:t xml:space="preserve">Než začneme s typy DoS útoků a možnou obranou proti nim, je třeba nejprve pochopit principy těchto útoků a jejich fungování. </w:t>
+      </w:r>
+      <w:r>
+        <w:rPr>
+          <w:color w:val="00B050"/>
+        </w:rPr>
+        <w:t>Až d</w:t>
+      </w:r>
+      <w:r>
+        <w:rPr>
+          <w:color w:val="00B050"/>
+        </w:rPr>
+        <w:t xml:space="preserve">ále si </w:t>
       </w:r>
       <w:proofErr w:type="gramStart"/>
       <w:r>
@@ -2990,6 +3002,9 @@
       <w:pPr>
         <w:spacing w:after="282"/>
         <w:ind w:left="-5" w:right="0"/>
+        <w:rPr>
+          <w:lang w:val="en-US"/>
+        </w:rPr>
       </w:pPr>
       <w:r>
         <w:t xml:space="preserve">Většinou </w:t>
@@ -3073,7 +3088,13 @@
         <w:t xml:space="preserve"> důvěry zákazníků. </w:t>
       </w:r>
       <w:r>
-        <w:t xml:space="preserve">S rostoucím počtem těchto útoků je stále naléhavější potřeba implementovat robustnější </w:t>
+        <w:rPr>
+          <w:highlight w:val="magenta"/>
+        </w:rPr>
+        <w:t>S rostoucím počtem</w:t>
+      </w:r>
+      <w:r>
+        <w:t xml:space="preserve"> těchto útoků je stále naléhavější potřeba implementovat robustnější </w:t>
       </w:r>
       <w:r>
         <w:lastRenderedPageBreak/>
@@ -3229,6 +3250,7 @@
       <w:r>
         <w:rPr>
           <w:color w:val="FFC000"/>
+          <w:highlight w:val="magenta"/>
         </w:rPr>
         <w:t>figuře 1</w:t>
       </w:r>
@@ -3388,6 +3410,7 @@
       <w:r>
         <w:rPr>
           <w:color w:val="F4B083" w:themeColor="accent2" w:themeTint="99"/>
+          <w:highlight w:val="magenta"/>
         </w:rPr>
         <w:t xml:space="preserve">Dokazují to i tyto </w:t>
       </w:r>
@@ -3395,6 +3418,7 @@
       <w:r>
         <w:rPr>
           <w:color w:val="F4B083" w:themeColor="accent2" w:themeTint="99"/>
+          <w:highlight w:val="magenta"/>
         </w:rPr>
         <w:t>informce</w:t>
       </w:r>
@@ -3402,47 +3426,47 @@
       <w:r>
         <w:rPr>
           <w:color w:val="F4B083" w:themeColor="accent2" w:themeTint="99"/>
-        </w:rPr>
-        <w:t>…</w:t>
-      </w:r>
+          <w:highlight w:val="magenta"/>
+        </w:rPr>
+        <w:t xml:space="preserve">…/Další informace k tomuto tématu lze nalézt v dokumentu </w:t>
+      </w:r>
+      <w:proofErr w:type="spellStart"/>
       <w:r>
         <w:rPr>
           <w:color w:val="F4B083" w:themeColor="accent2" w:themeTint="99"/>
-        </w:rPr>
-        <w:t xml:space="preserve">/Další informace k tomuto tématu lze nalézt v dokumentu </w:t>
-      </w:r>
-      <w:proofErr w:type="spellStart"/>
+          <w:highlight w:val="magenta"/>
+        </w:rPr>
+        <w:t>Lecture</w:t>
+      </w:r>
+      <w:proofErr w:type="spellEnd"/>
       <w:r>
         <w:rPr>
           <w:color w:val="F4B083" w:themeColor="accent2" w:themeTint="99"/>
-        </w:rPr>
-        <w:t>Lecture</w:t>
-      </w:r>
-      <w:proofErr w:type="spellEnd"/>
+          <w:highlight w:val="magenta"/>
+        </w:rPr>
+        <w:t xml:space="preserve"> 29, </w:t>
+      </w:r>
+      <w:proofErr w:type="spellStart"/>
       <w:r>
         <w:rPr>
           <w:color w:val="F4B083" w:themeColor="accent2" w:themeTint="99"/>
-        </w:rPr>
-        <w:t xml:space="preserve"> 29, </w:t>
-      </w:r>
-      <w:proofErr w:type="spellStart"/>
+          <w:highlight w:val="magenta"/>
+        </w:rPr>
+        <w:t>Purdue</w:t>
+      </w:r>
+      <w:proofErr w:type="spellEnd"/>
       <w:r>
         <w:rPr>
           <w:color w:val="F4B083" w:themeColor="accent2" w:themeTint="99"/>
-        </w:rPr>
-        <w:t>Purdue</w:t>
-      </w:r>
-      <w:proofErr w:type="spellEnd"/>
+          <w:highlight w:val="magenta"/>
+        </w:rPr>
+        <w:t xml:space="preserve"> University</w:t>
+      </w:r>
+      <w:proofErr w:type="gramStart"/>
       <w:r>
         <w:rPr>
           <w:color w:val="F4B083" w:themeColor="accent2" w:themeTint="99"/>
-        </w:rPr>
-        <w:t xml:space="preserve"> University</w:t>
-      </w:r>
-      <w:proofErr w:type="gramStart"/>
-      <w:r>
-        <w:rPr>
-          <w:color w:val="F4B083" w:themeColor="accent2" w:themeTint="99"/>
+          <w:highlight w:val="magenta"/>
         </w:rPr>
         <w:t>.</w:t>
       </w:r>
@@ -3491,6 +3515,7 @@
       <w:r>
         <w:rPr>
           <w:color w:val="FFC000"/>
+          <w:highlight w:val="magenta"/>
         </w:rPr>
         <w:t>„</w:t>
       </w:r>
@@ -3532,6 +3557,7 @@
       <w:r>
         <w:rPr>
           <w:color w:val="FFC000"/>
+          <w:highlight w:val="magenta"/>
         </w:rPr>
         <w:t>“</w:t>
       </w:r>
@@ -3655,6 +3681,35 @@
         </w:rPr>
         <w:t>, které by je mohli rozlišit.</w:t>
       </w:r>
+      <w:r>
+        <w:rPr>
+          <w:color w:val="auto"/>
+        </w:rPr>
+        <w:t xml:space="preserve"> </w:t>
+      </w:r>
+      <w:r>
+        <w:rPr>
+          <w:color w:val="FFC000"/>
+          <w:highlight w:val="magenta"/>
+        </w:rPr>
+        <w:t>(</w:t>
+      </w:r>
+      <w:proofErr w:type="spellStart"/>
+      <w:r>
+        <w:rPr>
+          <w:color w:val="FFC000"/>
+          <w:highlight w:val="magenta"/>
+        </w:rPr>
+        <w:t>Merkebaiuly</w:t>
+      </w:r>
+      <w:proofErr w:type="spellEnd"/>
+      <w:r>
+        <w:rPr>
+          <w:color w:val="FFC000"/>
+          <w:highlight w:val="magenta"/>
+        </w:rPr>
+        <w:t>, 2024)</w:t>
+      </w:r>
     </w:p>
     <w:p>
       <w:pPr>
@@ -3761,6 +3816,35 @@
           <w:color w:val="auto"/>
         </w:rPr>
         <w:t xml:space="preserve"> útoky.</w:t>
+      </w:r>
+      <w:r>
+        <w:rPr>
+          <w:color w:val="auto"/>
+        </w:rPr>
+        <w:t xml:space="preserve"> </w:t>
+      </w:r>
+      <w:r>
+        <w:rPr>
+          <w:color w:val="FFC000"/>
+          <w:highlight w:val="magenta"/>
+        </w:rPr>
+        <w:t>(</w:t>
+      </w:r>
+      <w:proofErr w:type="spellStart"/>
+      <w:r>
+        <w:rPr>
+          <w:color w:val="FFC000"/>
+          <w:highlight w:val="magenta"/>
+        </w:rPr>
+        <w:t>Merkebaiuly</w:t>
+      </w:r>
+      <w:proofErr w:type="spellEnd"/>
+      <w:r>
+        <w:rPr>
+          <w:color w:val="FFC000"/>
+          <w:highlight w:val="magenta"/>
+        </w:rPr>
+        <w:t>, 2024)</w:t>
       </w:r>
     </w:p>
     <w:p>
@@ -3844,42 +3928,48 @@
     <w:p>
       <w:pPr>
         <w:rPr>
-          <w:color w:val="FFC000"/>
-        </w:rPr>
-      </w:pPr>
-      <w:r>
-        <w:rPr>
-          <w:color w:val="FFC000"/>
+          <w:color w:val="auto"/>
+        </w:rPr>
+      </w:pPr>
+      <w:r>
+        <w:rPr>
+          <w:color w:val="auto"/>
         </w:rPr>
         <w:t xml:space="preserve">Na levé straně figury 2, která znázorňuje ICMP </w:t>
       </w:r>
       <w:proofErr w:type="spellStart"/>
       <w:r>
         <w:rPr>
-          <w:color w:val="FFC000"/>
+          <w:color w:val="auto"/>
         </w:rPr>
         <w:t>flood</w:t>
       </w:r>
       <w:proofErr w:type="spellEnd"/>
       <w:r>
         <w:rPr>
-          <w:color w:val="FFC000"/>
+          <w:color w:val="auto"/>
         </w:rPr>
         <w:t xml:space="preserve"> útok, můžeme vidět útočníka řídící </w:t>
       </w:r>
       <w:proofErr w:type="spellStart"/>
       <w:r>
         <w:rPr>
-          <w:color w:val="FFC000"/>
+          <w:color w:val="auto"/>
         </w:rPr>
         <w:t>botnet</w:t>
       </w:r>
       <w:proofErr w:type="spellEnd"/>
       <w:r>
         <w:rPr>
-          <w:color w:val="FFC000"/>
-        </w:rPr>
-        <w:t xml:space="preserve"> a samotnou záplavu ICMP echo požadavky. Napadený server odpovídá a útok tak vyplýtvá jeho šířku pásma (</w:t>
+          <w:color w:val="auto"/>
+        </w:rPr>
+        <w:t xml:space="preserve"> a samotnou záplavu ICMP echo požadavky. </w:t>
+      </w:r>
+      <w:r>
+        <w:rPr>
+          <w:color w:val="FFC000"/>
+        </w:rPr>
+        <w:t>Napadený server odpovídá a útok tak vyplýtvá jeho šířku pásma (</w:t>
       </w:r>
       <w:proofErr w:type="spellStart"/>
       <w:r>
@@ -3897,13 +3987,25 @@
       </w:r>
       <w:r>
         <w:rPr>
-          <w:color w:val="FFC000"/>
-        </w:rPr>
-        <w:t xml:space="preserve">Na pravé straně je zase legitimní uživatel, který není schopen komunikovat s přetíženým serverem. </w:t>
-      </w:r>
-      <w:r>
-        <w:rPr>
-          <w:color w:val="FFC000"/>
+          <w:color w:val="auto"/>
+        </w:rPr>
+        <w:t>Na pravé straně je zase legitimní uživatel, který není schopen komunikovat s </w:t>
+      </w:r>
+      <w:r>
+        <w:rPr>
+          <w:color w:val="FFC000"/>
+        </w:rPr>
+        <w:t>přetíženým serverem</w:t>
+      </w:r>
+      <w:r>
+        <w:rPr>
+          <w:color w:val="auto"/>
+        </w:rPr>
+        <w:t xml:space="preserve">. </w:t>
+      </w:r>
+      <w:r>
+        <w:rPr>
+          <w:color w:val="auto"/>
         </w:rPr>
         <w:t xml:space="preserve"> </w:t>
       </w:r>
@@ -3980,19 +4082,27 @@
         <w:rPr>
           <w:color w:val="FFC000"/>
         </w:rPr>
-        <w:t xml:space="preserve"> Parafráze?</w:t>
-      </w:r>
-    </w:p>
-    <w:p>
-      <w:pPr>
-        <w:rPr>
-          <w:color w:val="auto"/>
-        </w:rPr>
-      </w:pPr>
-      <w:r>
-        <w:rPr>
-          <w:color w:val="auto"/>
-        </w:rPr>
+        <w:t xml:space="preserve"> </w:t>
+      </w:r>
+      <w:r>
+        <w:rPr>
+          <w:color w:val="FFC000"/>
+          <w:highlight w:val="magenta"/>
+        </w:rPr>
+        <w:t>Parafráze?</w:t>
+      </w:r>
+    </w:p>
+    <w:p>
+      <w:pPr>
+        <w:rPr>
+          <w:color w:val="auto"/>
+        </w:rPr>
+      </w:pPr>
+      <w:r>
+        <w:rPr>
+          <w:color w:val="auto"/>
+        </w:rPr>
+        <w:lastRenderedPageBreak/>
         <w:t>Nejčastěji se tyto útoky měří v (</w:t>
       </w:r>
       <w:proofErr w:type="spellStart"/>
@@ -4084,6 +4194,32 @@
           <w:color w:val="auto"/>
         </w:rPr>
         <w:t>.</w:t>
+      </w:r>
+      <w:r>
+        <w:rPr>
+          <w:color w:val="auto"/>
+        </w:rPr>
+        <w:t xml:space="preserve"> </w:t>
+      </w:r>
+      <w:r>
+        <w:rPr>
+          <w:color w:val="FFC000"/>
+        </w:rPr>
+        <w:t>(</w:t>
+      </w:r>
+      <w:proofErr w:type="spellStart"/>
+      <w:r>
+        <w:rPr>
+          <w:color w:val="FFC000"/>
+        </w:rPr>
+        <w:t>Merkebaiuly</w:t>
+      </w:r>
+      <w:proofErr w:type="spellEnd"/>
+      <w:r>
+        <w:rPr>
+          <w:color w:val="FFC000"/>
+        </w:rPr>
+        <w:t>, 2024)</w:t>
       </w:r>
     </w:p>
     <w:p>
@@ -4100,7 +4236,6 @@
           <w:sz w:val="18"/>
           <w:szCs w:val="18"/>
         </w:rPr>
-        <w:lastRenderedPageBreak/>
         <w:drawing>
           <wp:inline distT="0" distB="0" distL="0" distR="0" wp14:anchorId="78DDD705" wp14:editId="00259A62">
             <wp:extent cx="5581650" cy="1888490"/>
@@ -4480,7 +4615,33 @@
       </w:r>
       <w:proofErr w:type="spellEnd"/>
       <w:r>
-        <w:t xml:space="preserve"> útok, kde útočník posílá velké množství GET požadavků, například na stáhnutí obrázků či scriptů. Tím zapříčiní přetížení serveru, protože server musí odpovídat většinou i </w:t>
+        <w:t xml:space="preserve"> útok, kde útočník posílá velké množství GET požadavků</w:t>
+      </w:r>
+      <w:r>
+        <w:t xml:space="preserve"> (</w:t>
+      </w:r>
+      <w:proofErr w:type="spellStart"/>
+      <w:r>
+        <w:t>requests</w:t>
+      </w:r>
+      <w:proofErr w:type="spellEnd"/>
+      <w:r>
+        <w:t>)</w:t>
+      </w:r>
+      <w:r>
+        <w:t>, například na stáhnutí obrázků či scriptů. Tím zapříčiní přetížení serveru</w:t>
+      </w:r>
+      <w:r>
+        <w:t>.</w:t>
+      </w:r>
+      <w:r>
+        <w:t xml:space="preserve"> </w:t>
+      </w:r>
+      <w:r>
+        <w:t xml:space="preserve">Dále k celkovému útoku i napomáhá fakt, že </w:t>
+      </w:r>
+      <w:r>
+        <w:t xml:space="preserve">server musí odpovídat většinou i </w:t>
       </w:r>
       <w:r>
         <w:t>objemnými daty. Útočníci také kombinují různé parametry nebo i celkovou strukturu útoku pro co nevyšší poškození.</w:t>
@@ -4534,6 +4695,11 @@
       <w:bookmarkEnd w:id="16"/>
     </w:p>
     <w:p>
+      <w:pPr>
+        <w:rPr>
+          <w:color w:val="F4B083" w:themeColor="accent2" w:themeTint="99"/>
+        </w:rPr>
+      </w:pPr>
       <w:r>
         <w:t xml:space="preserve">Jeden z nejznámějších nástrojů k provádění DoS a </w:t>
       </w:r>
@@ -4568,8 +4734,42 @@
       <w:r>
         <w:t>fór.</w:t>
       </w:r>
-    </w:p>
-    <w:p>
+      <w:r>
+        <w:rPr>
+          <w:color w:val="FFC000"/>
+        </w:rPr>
+        <w:t xml:space="preserve"> </w:t>
+      </w:r>
+      <w:r>
+        <w:rPr>
+          <w:color w:val="FFC000"/>
+          <w:highlight w:val="magenta"/>
+        </w:rPr>
+        <w:t>(</w:t>
+      </w:r>
+      <w:proofErr w:type="spellStart"/>
+      <w:r>
+        <w:rPr>
+          <w:color w:val="FFC000"/>
+          <w:highlight w:val="magenta"/>
+        </w:rPr>
+        <w:t>Cloudflare</w:t>
+      </w:r>
+      <w:proofErr w:type="spellEnd"/>
+      <w:r>
+        <w:rPr>
+          <w:color w:val="FFC000"/>
+          <w:highlight w:val="magenta"/>
+        </w:rPr>
+        <w:t>, 2024)</w:t>
+      </w:r>
+    </w:p>
+    <w:p>
+      <w:pPr>
+        <w:rPr>
+          <w:color w:val="F4B083" w:themeColor="accent2" w:themeTint="99"/>
+        </w:rPr>
+      </w:pPr>
       <w:r>
         <w:t xml:space="preserve">Nástroj umožňuje zaplavovat cílové servery s TCP, UDP nebo http pakety. Pro rozsáhlé útoky vyžadující spolupráci tisíce uživatelů je </w:t>
       </w:r>
@@ -4608,6 +4808,32 @@
       <w:r>
         <w:t>.</w:t>
       </w:r>
+      <w:r>
+        <w:t xml:space="preserve"> </w:t>
+      </w:r>
+      <w:r>
+        <w:rPr>
+          <w:color w:val="FFC000"/>
+          <w:highlight w:val="magenta"/>
+        </w:rPr>
+        <w:t>(</w:t>
+      </w:r>
+      <w:proofErr w:type="spellStart"/>
+      <w:r>
+        <w:rPr>
+          <w:color w:val="FFC000"/>
+          <w:highlight w:val="magenta"/>
+        </w:rPr>
+        <w:t>Cloudflare</w:t>
+      </w:r>
+      <w:proofErr w:type="spellEnd"/>
+      <w:r>
+        <w:rPr>
+          <w:color w:val="FFC000"/>
+          <w:highlight w:val="magenta"/>
+        </w:rPr>
+        <w:t>, 2024)</w:t>
+      </w:r>
     </w:p>
     <w:p>
       <w:pPr>
@@ -4656,7 +4882,11 @@
       </w:r>
       <w:proofErr w:type="spellEnd"/>
       <w:r>
-        <w:t xml:space="preserve"> v roce 2010 poté, co tyto společnosti zablokovaly platby směrem k </w:t>
+        <w:t xml:space="preserve"> v </w:t>
+      </w:r>
+      <w:r>
+        <w:lastRenderedPageBreak/>
+        <w:t xml:space="preserve">roce 2010 poté, co tyto společnosti zablokovaly platby směrem k </w:t>
       </w:r>
       <w:proofErr w:type="spellStart"/>
       <w:r>
@@ -4672,6 +4902,7 @@
       <w:r>
         <w:rPr>
           <w:color w:val="FFC000"/>
+          <w:highlight w:val="magenta"/>
         </w:rPr>
         <w:t>(</w:t>
       </w:r>
@@ -4679,6 +4910,7 @@
       <w:r>
         <w:rPr>
           <w:color w:val="FFC000"/>
+          <w:highlight w:val="magenta"/>
         </w:rPr>
         <w:t>Cloudflare</w:t>
       </w:r>
@@ -4686,6 +4918,7 @@
       <w:r>
         <w:rPr>
           <w:color w:val="FFC000"/>
+          <w:highlight w:val="magenta"/>
         </w:rPr>
         <w:t>, 2024)</w:t>
       </w:r>
@@ -4696,7 +4929,6 @@
       </w:pPr>
       <w:bookmarkStart w:id="17" w:name="_Toc186848961"/>
       <w:r>
-        <w:lastRenderedPageBreak/>
         <w:t>Hping3</w:t>
       </w:r>
       <w:bookmarkEnd w:id="17"/>
@@ -4705,6 +4937,20 @@
       <w:r>
         <w:t>Hping3 je síťový CLI nástroj, který dokáže odesílat vlastní ICMP/UDP/TCP pakety a zobrazovat odpovědi cíle podobně jako ping zobrazuje ICMP odpovědi. Podporuje fragmentaci, libovolné tělo a velikost paketů a lze jej použít k přenosu souborů prostřednictvím podporovaných protokolů.</w:t>
       </w:r>
+      <w:r>
+        <w:t xml:space="preserve"> </w:t>
+      </w:r>
+      <w:r>
+        <w:t>(</w:t>
+      </w:r>
+      <w:proofErr w:type="spellStart"/>
+      <w:r>
+        <w:t>Kali</w:t>
+      </w:r>
+      <w:proofErr w:type="spellEnd"/>
+      <w:r>
+        <w:t xml:space="preserve"> Hping3, 2024)</w:t>
+      </w:r>
     </w:p>
     <w:p>
       <w:r>
@@ -4724,7 +4970,10 @@
       </w:r>
       <w:proofErr w:type="spellEnd"/>
       <w:r>
-        <w:t>. (</w:t>
+        <w:t xml:space="preserve">. </w:t>
+      </w:r>
+      <w:r>
+        <w:t>(</w:t>
       </w:r>
       <w:proofErr w:type="spellStart"/>
       <w:r>
@@ -4792,6 +5041,23 @@
       <w:r>
         <w:t>vylepšení dřívějších penetračních nástrojů, jelikož většina generovala předvídatelné pakety nebo http SYN požadavky, což bránilo efektivně testovat obrany sítí.</w:t>
       </w:r>
+      <w:r>
+        <w:t xml:space="preserve"> </w:t>
+      </w:r>
+      <w:r>
+        <w:t>(</w:t>
+      </w:r>
+      <w:proofErr w:type="spellStart"/>
+      <w:r>
+        <w:rPr>
+          <w:color w:val="FFC000"/>
+        </w:rPr>
+        <w:t>Beschokov</w:t>
+      </w:r>
+      <w:proofErr w:type="spellEnd"/>
+      <w:r>
+        <w:t>, 2024)</w:t>
+      </w:r>
     </w:p>
     <w:p>
       <w:r>
@@ -4813,8 +5079,9 @@
       <w:r>
         <w:t xml:space="preserve"> útok, ale zároveň ztěžuje obranným mechanismům sítě odhalit vzor útoku, což komplikuje filtrování provozu.</w:t>
       </w:r>
-    </w:p>
-    <w:p>
+      <w:r>
+        <w:t xml:space="preserve"> </w:t>
+      </w:r>
       <w:r>
         <w:t>Nástroj nabízí také funkce, jako je maskování referenčních požadavků a skrytí identity útočníka.</w:t>
       </w:r>
@@ -5178,14 +5445,23 @@
       </w:r>
       <w:proofErr w:type="spellStart"/>
       <w:r>
+        <w:rPr>
+          <w:color w:val="FFC000"/>
+        </w:rPr>
         <w:t>rate</w:t>
       </w:r>
       <w:proofErr w:type="spellEnd"/>
       <w:r>
-        <w:t xml:space="preserve"> </w:t>
-      </w:r>
-      <w:proofErr w:type="spellStart"/>
-      <w:r>
+        <w:rPr>
+          <w:color w:val="FFC000"/>
+        </w:rPr>
+        <w:t xml:space="preserve"> </w:t>
+      </w:r>
+      <w:proofErr w:type="spellStart"/>
+      <w:r>
+        <w:rPr>
+          <w:color w:val="FFC000"/>
+        </w:rPr>
         <w:t>limiting</w:t>
       </w:r>
       <w:proofErr w:type="spellEnd"/>
@@ -5209,18 +5485,33 @@
     </w:p>
     <w:p>
       <w:r>
+        <w:rPr>
+          <w:highlight w:val="magenta"/>
+        </w:rPr>
         <w:t xml:space="preserve">Také jak </w:t>
       </w:r>
       <w:r>
+        <w:rPr>
+          <w:highlight w:val="magenta"/>
+        </w:rPr>
         <w:t>píše</w:t>
       </w:r>
       <w:r>
-        <w:t xml:space="preserve"> </w:t>
-      </w:r>
-      <w:r>
+        <w:rPr>
+          <w:highlight w:val="magenta"/>
+        </w:rPr>
+        <w:t xml:space="preserve"> </w:t>
+      </w:r>
+      <w:r>
+        <w:rPr>
+          <w:highlight w:val="magenta"/>
+        </w:rPr>
         <w:t>Mirkovic</w:t>
       </w:r>
       <w:r>
+        <w:rPr>
+          <w:highlight w:val="magenta"/>
+        </w:rPr>
         <w:t xml:space="preserve"> et al. (2004)</w:t>
       </w:r>
       <w:r>
@@ -5261,7 +5552,7 @@
         <w:rPr>
           <w:color w:val="0070C0"/>
         </w:rPr>
-        <w:t>Přehled a výběr metod útoků</w:t>
+        <w:t>Přehled a výběr útoků</w:t>
       </w:r>
       <w:bookmarkEnd w:id="24"/>
     </w:p>
@@ -5332,30 +5623,49 @@
       <w:pPr>
         <w:spacing w:after="259" w:line="383" w:lineRule="auto"/>
         <w:ind w:left="-5" w:right="0"/>
+        <w:rPr>
+          <w:color w:val="AEAAAA" w:themeColor="background2" w:themeShade="BF"/>
+        </w:rPr>
       </w:pPr>
       <w:r>
         <w:rPr>
           <w:b/>
+          <w:color w:val="AEAAAA" w:themeColor="background2" w:themeShade="BF"/>
         </w:rPr>
         <w:t>V prvním odstavci závěru autor znovu uvede cíl práce</w:t>
       </w:r>
       <w:r>
+        <w:rPr>
+          <w:color w:val="AEAAAA" w:themeColor="background2" w:themeShade="BF"/>
+        </w:rPr>
         <w:t xml:space="preserve"> (bude shodný s cílem práce, který je uveden v úvodu). </w:t>
       </w:r>
     </w:p>
     <w:p>
       <w:pPr>
         <w:ind w:left="-5" w:right="0"/>
-      </w:pPr>
-      <w:r>
+        <w:rPr>
+          <w:color w:val="AEAAAA" w:themeColor="background2" w:themeShade="BF"/>
+        </w:rPr>
+      </w:pPr>
+      <w:r>
+        <w:rPr>
+          <w:color w:val="AEAAAA" w:themeColor="background2" w:themeShade="BF"/>
+        </w:rPr>
         <w:t xml:space="preserve">I u závěru platí, že není zpravidla napsána na první pokus. Závěr je kapitolou, která by měla obsahovat zejména zhodnocení dosažených výsledků, hodnocení splnění cíle práce (nikoliv pouze konstatováním, že cíl práce byl/nebyl splněn; to skutečně nestačí), uvádí se také možnost uplatnění řešení v praxi apod. </w:t>
       </w:r>
     </w:p>
     <w:p>
       <w:pPr>
         <w:ind w:left="-5" w:right="0"/>
-      </w:pPr>
-      <w:r>
+        <w:rPr>
+          <w:color w:val="AEAAAA" w:themeColor="background2" w:themeShade="BF"/>
+        </w:rPr>
+      </w:pPr>
+      <w:r>
+        <w:rPr>
+          <w:color w:val="AEAAAA" w:themeColor="background2" w:themeShade="BF"/>
+        </w:rPr>
         <w:t xml:space="preserve">V závěru by měl být stručně shrnut výsledek práce. Nejedná se však o konkrétní výsledky, které mají prostor v praktické části práce. Jedná se o výsledek shrnující v pár větách dosažení stanovených cílů. Autor při zadání práce čelí problému, který má vyřešit. Snadno se může stát, že během práce přijde na nové skutečnosti, se kterými na začátku nemusel počítat. Proto může uvést jisté odůvodnění, proč a jak v práci postupoval. Samozřejmě se nesmí autor od stanoveného cíle odchýlit výrazně. Jde o rozumnou toleranci přímo související s celou problematikou. </w:t>
       </w:r>
     </w:p>
@@ -5363,22 +5673,35 @@
       <w:pPr>
         <w:spacing w:after="209"/>
         <w:ind w:left="-5" w:right="0"/>
+        <w:rPr>
+          <w:color w:val="AEAAAA" w:themeColor="background2" w:themeShade="BF"/>
+        </w:rPr>
       </w:pPr>
       <w:r>
         <w:rPr>
           <w:b/>
+          <w:color w:val="AEAAAA" w:themeColor="background2" w:themeShade="BF"/>
         </w:rPr>
         <w:t>Závěr představuje minimálně 1 normostranu textu (což odpovídá přibližně rozsahu tohoto obecného textu)</w:t>
       </w:r>
       <w:r>
+        <w:rPr>
+          <w:color w:val="AEAAAA" w:themeColor="background2" w:themeShade="BF"/>
+        </w:rPr>
         <w:t xml:space="preserve">. Kromě výše uvedeného (zejména zhodnocení cílů práce) má obsahovat také shrnutí a zhodnocení teoretických poznatků (pokud jsou součástí práce), shrnutí a zhodnocení praktické části práce včetně přínosu pro praxi. Závěr také může obsahovat zdůvodnění nesplnění zadání práce, cíle práce apod. </w:t>
       </w:r>
     </w:p>
     <w:p>
       <w:pPr>
         <w:ind w:left="-5" w:right="0"/>
-      </w:pPr>
-      <w:r>
+        <w:rPr>
+          <w:color w:val="AEAAAA" w:themeColor="background2" w:themeShade="BF"/>
+        </w:rPr>
+      </w:pPr>
+      <w:r>
+        <w:rPr>
+          <w:color w:val="AEAAAA" w:themeColor="background2" w:themeShade="BF"/>
+        </w:rPr>
         <w:t xml:space="preserve">Závěr se člení do odstavců. Nepatří sem nadpisy, obrázky, citáty (zvláště pak doslovné), číselné výsledky apod. Mělo by se jednat o čtivý a zajímavý text. </w:t>
       </w:r>
     </w:p>
@@ -5386,8 +5709,14 @@
       <w:pPr>
         <w:spacing w:after="204"/>
         <w:ind w:left="-5" w:right="0"/>
-      </w:pPr>
-      <w:r>
+        <w:rPr>
+          <w:color w:val="AEAAAA" w:themeColor="background2" w:themeShade="BF"/>
+        </w:rPr>
+      </w:pPr>
+      <w:r>
+        <w:rPr>
+          <w:color w:val="AEAAAA" w:themeColor="background2" w:themeShade="BF"/>
+        </w:rPr>
         <w:t xml:space="preserve">Osoby, které předem nebudou znát podrobnosti o práci (například stálí členové zkušební maturitní komise) by měli získat jasnou představu o práci po pročtení těchto kapitol: Úvod a cíl práce, Závěr. V kapitole Úvod a cíle práce čtenář načerpá obecné poznatky o dané práci. Po pročtení kapitoly Závěr by měl mít jasnou představu o tom, čím se měla práce zabývat, jak se podařilo cíle práce dosáhnout, jaký je přínos pro praxi apod. </w:t>
       </w:r>
     </w:p>
@@ -5650,7 +5979,43 @@
           <w:rPr>
             <w:rStyle w:val="Hypertextovodkaz"/>
           </w:rPr>
-          <w:t>https://www.researchgate.net/publication/379284307_Overview_of_Distributed_Denial_of_Service_DDoS_attack_types_and_mitigation_methods</w:t>
+          <w:t>https://www.researchga</w:t>
+        </w:r>
+        <w:r>
+          <w:rPr>
+            <w:rStyle w:val="Hypertextovodkaz"/>
+          </w:rPr>
+          <w:softHyphen/>
+        </w:r>
+        <w:r>
+          <w:rPr>
+            <w:rStyle w:val="Hypertextovodkaz"/>
+          </w:rPr>
+          <w:t>te.net/publicati</w:t>
+        </w:r>
+        <w:r>
+          <w:rPr>
+            <w:rStyle w:val="Hypertextovodkaz"/>
+          </w:rPr>
+          <w:softHyphen/>
+        </w:r>
+        <w:r>
+          <w:rPr>
+            <w:rStyle w:val="Hypertextovodkaz"/>
+          </w:rPr>
+          <w:t>on/379284307_Over</w:t>
+        </w:r>
+        <w:r>
+          <w:rPr>
+            <w:rStyle w:val="Hypertextovodkaz"/>
+          </w:rPr>
+          <w:softHyphen/>
+        </w:r>
+        <w:r>
+          <w:rPr>
+            <w:rStyle w:val="Hypertextovodkaz"/>
+          </w:rPr>
+          <w:t>view_of_Distributed_Denial_of_Service_DDoS_attack_types_and_mitigation_methods</w:t>
         </w:r>
       </w:hyperlink>
       <w:r>
@@ -5937,7 +6302,19 @@
           <w:rPr>
             <w:rStyle w:val="Hypertextovodkaz"/>
           </w:rPr>
-          <w:t>https://d-scholarship.pitt.edu/19225/1/FinalVersion.pdf</w:t>
+          <w:t>https://d-scholar</w:t>
+        </w:r>
+        <w:r>
+          <w:rPr>
+            <w:rStyle w:val="Hypertextovodkaz"/>
+          </w:rPr>
+          <w:softHyphen/>
+        </w:r>
+        <w:r>
+          <w:rPr>
+            <w:rStyle w:val="Hypertextovodkaz"/>
+          </w:rPr>
+          <w:t>ship.pitt.edu/19225/1/FinalVersion.pdf</w:t>
         </w:r>
       </w:hyperlink>
     </w:p>
@@ -6080,7 +6457,19 @@
         <w:rPr>
           <w:color w:val="FFC000"/>
         </w:rPr>
-        <w:t>Engineering</w:t>
+        <w:t>En</w:t>
+      </w:r>
+      <w:r>
+        <w:rPr>
+          <w:color w:val="FFC000"/>
+        </w:rPr>
+        <w:softHyphen/>
+      </w:r>
+      <w:r>
+        <w:rPr>
+          <w:color w:val="FFC000"/>
+        </w:rPr>
+        <w:t>gineering</w:t>
       </w:r>
       <w:proofErr w:type="spellEnd"/>
       <w:r>
@@ -6132,7 +6521,19 @@
           <w:rPr>
             <w:rStyle w:val="Hypertextovodkaz"/>
           </w:rPr>
-          <w:t>https://www.researchgate.net/publication/341875337_Denial_of_Service_Attacks_Tools_and_Categories</w:t>
+          <w:t>https://www.researchga</w:t>
+        </w:r>
+        <w:r>
+          <w:rPr>
+            <w:rStyle w:val="Hypertextovodkaz"/>
+          </w:rPr>
+          <w:softHyphen/>
+        </w:r>
+        <w:r>
+          <w:rPr>
+            <w:rStyle w:val="Hypertextovodkaz"/>
+          </w:rPr>
+          <w:t>te.net/publication/341875337_Denial_of_Service_Attacks_Tools_and_Categories</w:t>
         </w:r>
       </w:hyperlink>
       <w:r>
@@ -6407,7 +6808,19 @@
         <w:rPr>
           <w:color w:val="FFC000"/>
         </w:rPr>
-        <w:t>Comparative</w:t>
+        <w:t>Com</w:t>
+      </w:r>
+      <w:r>
+        <w:rPr>
+          <w:color w:val="FFC000"/>
+        </w:rPr>
+        <w:softHyphen/>
+      </w:r>
+      <w:r>
+        <w:rPr>
+          <w:color w:val="FFC000"/>
+        </w:rPr>
+        <w:t>parative</w:t>
       </w:r>
       <w:proofErr w:type="spellEnd"/>
       <w:r>
@@ -6519,7 +6932,19 @@
         <w:rPr>
           <w:color w:val="FFC000"/>
         </w:rPr>
-        <w:t>Computer</w:t>
+        <w:t>Com</w:t>
+      </w:r>
+      <w:r>
+        <w:rPr>
+          <w:color w:val="FFC000"/>
+        </w:rPr>
+        <w:softHyphen/>
+      </w:r>
+      <w:r>
+        <w:rPr>
+          <w:color w:val="FFC000"/>
+        </w:rPr>
+        <w:t>puter</w:t>
       </w:r>
       <w:proofErr w:type="spellEnd"/>
       <w:r>
@@ -6591,7 +7016,79 @@
           <w:rPr>
             <w:rStyle w:val="Hypertextovodkaz"/>
           </w:rPr>
-          <w:t>https://www.researchgate.net/publication/386447490_An_Empirical_Analysis_of_DDoS_Attack_Detection_and_Mitigation_Techniques_A_Comparative_Review_of_Tools_and_Methods</w:t>
+          <w:t>https://www.resear</w:t>
+        </w:r>
+        <w:r>
+          <w:rPr>
+            <w:rStyle w:val="Hypertextovodkaz"/>
+          </w:rPr>
+          <w:softHyphen/>
+        </w:r>
+        <w:r>
+          <w:rPr>
+            <w:rStyle w:val="Hypertextovodkaz"/>
+          </w:rPr>
+          <w:t>chgate.net/publicati</w:t>
+        </w:r>
+        <w:r>
+          <w:rPr>
+            <w:rStyle w:val="Hypertextovodkaz"/>
+          </w:rPr>
+          <w:softHyphen/>
+        </w:r>
+        <w:r>
+          <w:rPr>
+            <w:rStyle w:val="Hypertextovodkaz"/>
+          </w:rPr>
+          <w:t>on/386447490_An_Empiri</w:t>
+        </w:r>
+        <w:r>
+          <w:rPr>
+            <w:rStyle w:val="Hypertextovodkaz"/>
+          </w:rPr>
+          <w:softHyphen/>
+        </w:r>
+        <w:r>
+          <w:rPr>
+            <w:rStyle w:val="Hypertextovodkaz"/>
+          </w:rPr>
+          <w:t>cal_Analy</w:t>
+        </w:r>
+        <w:r>
+          <w:rPr>
+            <w:rStyle w:val="Hypertextovodkaz"/>
+          </w:rPr>
+          <w:softHyphen/>
+        </w:r>
+        <w:r>
+          <w:rPr>
+            <w:rStyle w:val="Hypertextovodkaz"/>
+          </w:rPr>
+          <w:t>sis_of_DDoS_At</w:t>
+        </w:r>
+        <w:r>
+          <w:rPr>
+            <w:rStyle w:val="Hypertextovodkaz"/>
+          </w:rPr>
+          <w:softHyphen/>
+        </w:r>
+        <w:r>
+          <w:rPr>
+            <w:rStyle w:val="Hypertextovodkaz"/>
+          </w:rPr>
+          <w:t>tack_Detecti</w:t>
+        </w:r>
+        <w:r>
+          <w:rPr>
+            <w:rStyle w:val="Hypertextovodkaz"/>
+          </w:rPr>
+          <w:softHyphen/>
+        </w:r>
+        <w:r>
+          <w:rPr>
+            <w:rStyle w:val="Hypertextovodkaz"/>
+          </w:rPr>
+          <w:t>on_and_Mitigation_Techniques_A_Comparative_Review_of_Tools_and_Methods</w:t>
         </w:r>
       </w:hyperlink>
       <w:r>
@@ -6745,7 +7242,19 @@
         <w:rPr>
           <w:color w:val="auto"/>
         </w:rPr>
-        <w:t xml:space="preserve">]. Dostupné </w:t>
+        <w:t>]. Do</w:t>
+      </w:r>
+      <w:r>
+        <w:rPr>
+          <w:color w:val="auto"/>
+        </w:rPr>
+        <w:softHyphen/>
+      </w:r>
+      <w:r>
+        <w:rPr>
+          <w:color w:val="auto"/>
+        </w:rPr>
+        <w:t xml:space="preserve">stupné </w:t>
       </w:r>
       <w:r>
         <w:rPr>
@@ -6867,7 +7376,19 @@
           <w:rPr>
             <w:rStyle w:val="Hypertextovodkaz"/>
           </w:rPr>
-          <w:t>https://www.kali.org/tools/hping3/</w:t>
+          <w:t>https://www.kali.org/to</w:t>
+        </w:r>
+        <w:r>
+          <w:rPr>
+            <w:rStyle w:val="Hypertextovodkaz"/>
+          </w:rPr>
+          <w:softHyphen/>
+        </w:r>
+        <w:r>
+          <w:rPr>
+            <w:rStyle w:val="Hypertextovodkaz"/>
+          </w:rPr>
+          <w:t>ols/hping3/</w:t>
         </w:r>
       </w:hyperlink>
       <w:r>
@@ -7442,7 +7963,19 @@
           <w:rPr>
             <w:rStyle w:val="Hypertextovodkaz"/>
           </w:rPr>
-          <w:t>https://tsapps.nist.gov/publication/get_pdf.cfm?pub_id=50951</w:t>
+          <w:t>https://tsapps.nist.gov/publica</w:t>
+        </w:r>
+        <w:r>
+          <w:rPr>
+            <w:rStyle w:val="Hypertextovodkaz"/>
+          </w:rPr>
+          <w:softHyphen/>
+        </w:r>
+        <w:r>
+          <w:rPr>
+            <w:rStyle w:val="Hypertextovodkaz"/>
+          </w:rPr>
+          <w:t>tion/get_pdf.cfm?pub_id=50951</w:t>
         </w:r>
       </w:hyperlink>
     </w:p>
@@ -7805,7 +8338,19 @@
           <w:rPr>
             <w:rStyle w:val="Hypertextovodkaz"/>
           </w:rPr>
-          <w:t>https://www.princeton.edu/~rblee/ELE572Papers/Fall04Readings/DDoSmirkovic.pdf</w:t>
+          <w:t>https://www.prince</w:t>
+        </w:r>
+        <w:r>
+          <w:rPr>
+            <w:rStyle w:val="Hypertextovodkaz"/>
+          </w:rPr>
+          <w:softHyphen/>
+        </w:r>
+        <w:r>
+          <w:rPr>
+            <w:rStyle w:val="Hypertextovodkaz"/>
+          </w:rPr>
+          <w:t>ton.edu/~rblee/ELE572Papers/Fall04Readings/DDoSmirkovic.pdf</w:t>
         </w:r>
       </w:hyperlink>
     </w:p>
@@ -7943,19 +8488,11 @@
         <w:spacing w:after="188"/>
         <w:ind w:left="-5" w:right="0"/>
       </w:pPr>
-      <w:r>
-        <w:t xml:space="preserve">Seznamy obrázků uvedených ve vlastní práci. Autor práce zde pracuje s titulky a s automaticky generovaným seznamem otitulkovaných objektů. Pokud tyto seznamy v práci nebudou, tyto kapitoly smažte. </w:t>
-      </w:r>
-    </w:p>
-    <w:p>
-      <w:pPr>
-        <w:spacing w:after="188"/>
-        <w:ind w:left="-5" w:right="0"/>
-      </w:pPr>
       <w:hyperlink r:id="rId34" w:history="1">
         <w:r>
           <w:rPr>
             <w:rStyle w:val="Hypertextovodkaz"/>
+            <w:highlight w:val="magenta"/>
           </w:rPr>
           <w:t>https://www.svgrepo.com/collection/servers-isometric-icons/</w:t>
         </w:r>
@@ -8324,7 +8861,7 @@
 </file>
 
 <file path=word/endnotes.xml><?xml version="1.0" encoding="utf-8"?>
-<w:endnotes xmlns:wpc="http://schemas.microsoft.com/office/word/2010/wordprocessingCanvas" xmlns:cx="http://schemas.microsoft.com/office/drawing/2014/chartex" xmlns:cx1="http://schemas.microsoft.com/office/drawing/2015/9/8/chartex" xmlns:cx2="http://schemas.microsoft.com/office/drawing/2015/10/21/chartex" xmlns:cx3="http://schemas.microsoft.com/office/drawing/2016/5/9/chartex" xmlns:cx4="http://schemas.microsoft.com/office/drawing/2016/5/10/chartex" xmlns:cx5="http://schemas.microsoft.com/office/drawing/2016/5/11/chartex" xmlns:cx6="http://schemas.microsoft.com/office/drawing/2016/5/12/chartex" xmlns:cx7="http://schemas.microsoft.com/office/drawing/2016/5/13/chartex" xmlns:cx8="http://schemas.microsoft.com/office/drawing/2016/5/14/chartex" xmlns:mc="http://schemas.openxmlformats.org/markup-compatibility/2006" xmlns:aink="http://schemas.microsoft.com/office/drawing/2016/ink" xmlns:am3d="http://schemas.microsoft.com/office/drawing/2017/model3d" xmlns:o="urn:schemas-microsoft-com:office:office" xmlns:oel="http://schemas.microsoft.com/office/2019/extlst" xmlns:r="http://schemas.openxmlformats.org/officeDocument/2006/relationships" xmlns:m="http://schemas.openxmlformats.org/officeDocument/2006/math" xmlns:v="urn:schemas-microsoft-com:vml" xmlns:wp14="http://schemas.microsoft.com/office/word/2010/wordprocessingDrawing" xmlns:wp="http://schemas.openxmlformats.org/drawingml/2006/wordprocessingDrawing" xmlns:w10="urn:schemas-microsoft-com:office:word" xmlns:w="http://schemas.openxmlformats.org/wordprocessingml/2006/main" xmlns:w14="http://schemas.microsoft.com/office/word/2010/wordml" xmlns:w15="http://schemas.microsoft.com/office/word/2012/wordml" xmlns:w16cex="http://schemas.microsoft.com/office/word/2018/wordml/cex" xmlns:w16cid="http://schemas.microsoft.com/office/word/2016/wordml/cid" xmlns:w16="http://schemas.microsoft.com/office/word/2018/wordml" xmlns:w16du="http://schemas.microsoft.com/office/word/2023/wordml/word16du" xmlns:w16sdtdh="http://schemas.microsoft.com/office/word/2020/wordml/sdtdatahash" xmlns:w16se="http://schemas.microsoft.com/office/word/2015/wordml/symex" xmlns:wpg="http://schemas.microsoft.com/office/word/2010/wordprocessingGroup" xmlns:wpi="http://schemas.microsoft.com/office/word/2010/wordprocessingInk" xmlns:wne="http://schemas.microsoft.com/office/word/2006/wordml" xmlns:wps="http://schemas.microsoft.com/office/word/2010/wordprocessingShape" mc:Ignorable="w14 w15 w16se w16cid w16 w16cex w16sdtdh w16du wp14">
+<w:endnotes xmlns:wpc="http://schemas.microsoft.com/office/word/2010/wordprocessingCanvas" xmlns:cx="http://schemas.microsoft.com/office/drawing/2014/chartex" xmlns:cx1="http://schemas.microsoft.com/office/drawing/2015/9/8/chartex" xmlns:cx2="http://schemas.microsoft.com/office/drawing/2015/10/21/chartex" xmlns:cx3="http://schemas.microsoft.com/office/drawing/2016/5/9/chartex" xmlns:cx4="http://schemas.microsoft.com/office/drawing/2016/5/10/chartex" xmlns:cx5="http://schemas.microsoft.com/office/drawing/2016/5/11/chartex" xmlns:cx6="http://schemas.microsoft.com/office/drawing/2016/5/12/chartex" xmlns:cx7="http://schemas.microsoft.com/office/drawing/2016/5/13/chartex" xmlns:cx8="http://schemas.microsoft.com/office/drawing/2016/5/14/chartex" xmlns:mc="http://schemas.openxmlformats.org/markup-compatibility/2006" xmlns:aink="http://schemas.microsoft.com/office/drawing/2016/ink" xmlns:am3d="http://schemas.microsoft.com/office/drawing/2017/model3d" xmlns:o="urn:schemas-microsoft-com:office:office" xmlns:oel="http://schemas.microsoft.com/office/2019/extlst" xmlns:r="http://schemas.openxmlformats.org/officeDocument/2006/relationships" xmlns:m="http://schemas.openxmlformats.org/officeDocument/2006/math" xmlns:v="urn:schemas-microsoft-com:vml" xmlns:wp14="http://schemas.microsoft.com/office/word/2010/wordprocessingDrawing" xmlns:wp="http://schemas.openxmlformats.org/drawingml/2006/wordprocessingDrawing" xmlns:w10="urn:schemas-microsoft-com:office:word" xmlns:w="http://schemas.openxmlformats.org/wordprocessingml/2006/main" xmlns:w14="http://schemas.microsoft.com/office/word/2010/wordml" xmlns:w15="http://schemas.microsoft.com/office/word/2012/wordml" xmlns:w16cex="http://schemas.microsoft.com/office/word/2018/wordml/cex" xmlns:w16cid="http://schemas.microsoft.com/office/word/2016/wordml/cid" xmlns:w16="http://schemas.microsoft.com/office/word/2018/wordml" xmlns:w16du="http://schemas.microsoft.com/office/word/2023/wordml/word16du" xmlns:w16sdtdh="http://schemas.microsoft.com/office/word/2020/wordml/sdtdatahash" xmlns:w16sdtfl="http://schemas.microsoft.com/office/word/2024/wordml/sdtformatlock" xmlns:w16se="http://schemas.microsoft.com/office/word/2015/wordml/symex" xmlns:wpg="http://schemas.microsoft.com/office/word/2010/wordprocessingGroup" xmlns:wpi="http://schemas.microsoft.com/office/word/2010/wordprocessingInk" xmlns:wne="http://schemas.microsoft.com/office/word/2006/wordml" xmlns:wps="http://schemas.microsoft.com/office/word/2010/wordprocessingShape" mc:Ignorable="w14 w15 w16se w16cid w16 w16cex w16sdtdh w16sdtfl w16du wp14">
   <w:endnote w:type="separator" w:id="-1">
     <w:p>
       <w:pPr>
@@ -8349,7 +8886,7 @@
 </file>
 
 <file path=word/footer1.xml><?xml version="1.0" encoding="utf-8"?>
-<w:ftr xmlns:wpc="http://schemas.microsoft.com/office/word/2010/wordprocessingCanvas" xmlns:cx="http://schemas.microsoft.com/office/drawing/2014/chartex" xmlns:cx1="http://schemas.microsoft.com/office/drawing/2015/9/8/chartex" xmlns:cx2="http://schemas.microsoft.com/office/drawing/2015/10/21/chartex" xmlns:cx3="http://schemas.microsoft.com/office/drawing/2016/5/9/chartex" xmlns:cx4="http://schemas.microsoft.com/office/drawing/2016/5/10/chartex" xmlns:cx5="http://schemas.microsoft.com/office/drawing/2016/5/11/chartex" xmlns:cx6="http://schemas.microsoft.com/office/drawing/2016/5/12/chartex" xmlns:cx7="http://schemas.microsoft.com/office/drawing/2016/5/13/chartex" xmlns:cx8="http://schemas.microsoft.com/office/drawing/2016/5/14/chartex" xmlns:mc="http://schemas.openxmlformats.org/markup-compatibility/2006" xmlns:aink="http://schemas.microsoft.com/office/drawing/2016/ink" xmlns:am3d="http://schemas.microsoft.com/office/drawing/2017/model3d" xmlns:o="urn:schemas-microsoft-com:office:office" xmlns:oel="http://schemas.microsoft.com/office/2019/extlst" xmlns:r="http://schemas.openxmlformats.org/officeDocument/2006/relationships" xmlns:m="http://schemas.openxmlformats.org/officeDocument/2006/math" xmlns:v="urn:schemas-microsoft-com:vml" xmlns:wp14="http://schemas.microsoft.com/office/word/2010/wordprocessingDrawing" xmlns:wp="http://schemas.openxmlformats.org/drawingml/2006/wordprocessingDrawing" xmlns:w10="urn:schemas-microsoft-com:office:word" xmlns:w="http://schemas.openxmlformats.org/wordprocessingml/2006/main" xmlns:w14="http://schemas.microsoft.com/office/word/2010/wordml" xmlns:w15="http://schemas.microsoft.com/office/word/2012/wordml" xmlns:w16cex="http://schemas.microsoft.com/office/word/2018/wordml/cex" xmlns:w16cid="http://schemas.microsoft.com/office/word/2016/wordml/cid" xmlns:w16="http://schemas.microsoft.com/office/word/2018/wordml" xmlns:w16du="http://schemas.microsoft.com/office/word/2023/wordml/word16du" xmlns:w16sdtdh="http://schemas.microsoft.com/office/word/2020/wordml/sdtdatahash" xmlns:w16se="http://schemas.microsoft.com/office/word/2015/wordml/symex" xmlns:wpg="http://schemas.microsoft.com/office/word/2010/wordprocessingGroup" xmlns:wpi="http://schemas.microsoft.com/office/word/2010/wordprocessingInk" xmlns:wne="http://schemas.microsoft.com/office/word/2006/wordml" xmlns:wps="http://schemas.microsoft.com/office/word/2010/wordprocessingShape" mc:Ignorable="w14 w15 w16se w16cid w16 w16cex w16sdtdh w16du wp14">
+<w:ftr xmlns:wpc="http://schemas.microsoft.com/office/word/2010/wordprocessingCanvas" xmlns:cx="http://schemas.microsoft.com/office/drawing/2014/chartex" xmlns:cx1="http://schemas.microsoft.com/office/drawing/2015/9/8/chartex" xmlns:cx2="http://schemas.microsoft.com/office/drawing/2015/10/21/chartex" xmlns:cx3="http://schemas.microsoft.com/office/drawing/2016/5/9/chartex" xmlns:cx4="http://schemas.microsoft.com/office/drawing/2016/5/10/chartex" xmlns:cx5="http://schemas.microsoft.com/office/drawing/2016/5/11/chartex" xmlns:cx6="http://schemas.microsoft.com/office/drawing/2016/5/12/chartex" xmlns:cx7="http://schemas.microsoft.com/office/drawing/2016/5/13/chartex" xmlns:cx8="http://schemas.microsoft.com/office/drawing/2016/5/14/chartex" xmlns:mc="http://schemas.openxmlformats.org/markup-compatibility/2006" xmlns:aink="http://schemas.microsoft.com/office/drawing/2016/ink" xmlns:am3d="http://schemas.microsoft.com/office/drawing/2017/model3d" xmlns:o="urn:schemas-microsoft-com:office:office" xmlns:oel="http://schemas.microsoft.com/office/2019/extlst" xmlns:r="http://schemas.openxmlformats.org/officeDocument/2006/relationships" xmlns:m="http://schemas.openxmlformats.org/officeDocument/2006/math" xmlns:v="urn:schemas-microsoft-com:vml" xmlns:wp14="http://schemas.microsoft.com/office/word/2010/wordprocessingDrawing" xmlns:wp="http://schemas.openxmlformats.org/drawingml/2006/wordprocessingDrawing" xmlns:w10="urn:schemas-microsoft-com:office:word" xmlns:w="http://schemas.openxmlformats.org/wordprocessingml/2006/main" xmlns:w14="http://schemas.microsoft.com/office/word/2010/wordml" xmlns:w15="http://schemas.microsoft.com/office/word/2012/wordml" xmlns:w16cex="http://schemas.microsoft.com/office/word/2018/wordml/cex" xmlns:w16cid="http://schemas.microsoft.com/office/word/2016/wordml/cid" xmlns:w16="http://schemas.microsoft.com/office/word/2018/wordml" xmlns:w16du="http://schemas.microsoft.com/office/word/2023/wordml/word16du" xmlns:w16sdtdh="http://schemas.microsoft.com/office/word/2020/wordml/sdtdatahash" xmlns:w16sdtfl="http://schemas.microsoft.com/office/word/2024/wordml/sdtformatlock" xmlns:w16se="http://schemas.microsoft.com/office/word/2015/wordml/symex" xmlns:wpg="http://schemas.microsoft.com/office/word/2010/wordprocessingGroup" xmlns:wpi="http://schemas.microsoft.com/office/word/2010/wordprocessingInk" xmlns:wne="http://schemas.microsoft.com/office/word/2006/wordml" xmlns:wps="http://schemas.microsoft.com/office/word/2010/wordprocessingShape" mc:Ignorable="w14 w15 w16se w16cid w16 w16cex w16sdtdh w16sdtfl w16du wp14">
   <w:p>
     <w:pPr>
       <w:spacing w:after="160" w:line="259" w:lineRule="auto"/>
@@ -8361,7 +8898,7 @@
 </file>
 
 <file path=word/footer2.xml><?xml version="1.0" encoding="utf-8"?>
-<w:ftr xmlns:wpc="http://schemas.microsoft.com/office/word/2010/wordprocessingCanvas" xmlns:cx="http://schemas.microsoft.com/office/drawing/2014/chartex" xmlns:cx1="http://schemas.microsoft.com/office/drawing/2015/9/8/chartex" xmlns:cx2="http://schemas.microsoft.com/office/drawing/2015/10/21/chartex" xmlns:cx3="http://schemas.microsoft.com/office/drawing/2016/5/9/chartex" xmlns:cx4="http://schemas.microsoft.com/office/drawing/2016/5/10/chartex" xmlns:cx5="http://schemas.microsoft.com/office/drawing/2016/5/11/chartex" xmlns:cx6="http://schemas.microsoft.com/office/drawing/2016/5/12/chartex" xmlns:cx7="http://schemas.microsoft.com/office/drawing/2016/5/13/chartex" xmlns:cx8="http://schemas.microsoft.com/office/drawing/2016/5/14/chartex" xmlns:mc="http://schemas.openxmlformats.org/markup-compatibility/2006" xmlns:aink="http://schemas.microsoft.com/office/drawing/2016/ink" xmlns:am3d="http://schemas.microsoft.com/office/drawing/2017/model3d" xmlns:o="urn:schemas-microsoft-com:office:office" xmlns:oel="http://schemas.microsoft.com/office/2019/extlst" xmlns:r="http://schemas.openxmlformats.org/officeDocument/2006/relationships" xmlns:m="http://schemas.openxmlformats.org/officeDocument/2006/math" xmlns:v="urn:schemas-microsoft-com:vml" xmlns:wp14="http://schemas.microsoft.com/office/word/2010/wordprocessingDrawing" xmlns:wp="http://schemas.openxmlformats.org/drawingml/2006/wordprocessingDrawing" xmlns:w10="urn:schemas-microsoft-com:office:word" xmlns:w="http://schemas.openxmlformats.org/wordprocessingml/2006/main" xmlns:w14="http://schemas.microsoft.com/office/word/2010/wordml" xmlns:w15="http://schemas.microsoft.com/office/word/2012/wordml" xmlns:w16cex="http://schemas.microsoft.com/office/word/2018/wordml/cex" xmlns:w16cid="http://schemas.microsoft.com/office/word/2016/wordml/cid" xmlns:w16="http://schemas.microsoft.com/office/word/2018/wordml" xmlns:w16du="http://schemas.microsoft.com/office/word/2023/wordml/word16du" xmlns:w16sdtdh="http://schemas.microsoft.com/office/word/2020/wordml/sdtdatahash" xmlns:w16se="http://schemas.microsoft.com/office/word/2015/wordml/symex" xmlns:wpg="http://schemas.microsoft.com/office/word/2010/wordprocessingGroup" xmlns:wpi="http://schemas.microsoft.com/office/word/2010/wordprocessingInk" xmlns:wne="http://schemas.microsoft.com/office/word/2006/wordml" xmlns:wps="http://schemas.microsoft.com/office/word/2010/wordprocessingShape" mc:Ignorable="w14 w15 w16se w16cid w16 w16cex w16sdtdh w16du wp14">
+<w:ftr xmlns:wpc="http://schemas.microsoft.com/office/word/2010/wordprocessingCanvas" xmlns:cx="http://schemas.microsoft.com/office/drawing/2014/chartex" xmlns:cx1="http://schemas.microsoft.com/office/drawing/2015/9/8/chartex" xmlns:cx2="http://schemas.microsoft.com/office/drawing/2015/10/21/chartex" xmlns:cx3="http://schemas.microsoft.com/office/drawing/2016/5/9/chartex" xmlns:cx4="http://schemas.microsoft.com/office/drawing/2016/5/10/chartex" xmlns:cx5="http://schemas.microsoft.com/office/drawing/2016/5/11/chartex" xmlns:cx6="http://schemas.microsoft.com/office/drawing/2016/5/12/chartex" xmlns:cx7="http://schemas.microsoft.com/office/drawing/2016/5/13/chartex" xmlns:cx8="http://schemas.microsoft.com/office/drawing/2016/5/14/chartex" xmlns:mc="http://schemas.openxmlformats.org/markup-compatibility/2006" xmlns:aink="http://schemas.microsoft.com/office/drawing/2016/ink" xmlns:am3d="http://schemas.microsoft.com/office/drawing/2017/model3d" xmlns:o="urn:schemas-microsoft-com:office:office" xmlns:oel="http://schemas.microsoft.com/office/2019/extlst" xmlns:r="http://schemas.openxmlformats.org/officeDocument/2006/relationships" xmlns:m="http://schemas.openxmlformats.org/officeDocument/2006/math" xmlns:v="urn:schemas-microsoft-com:vml" xmlns:wp14="http://schemas.microsoft.com/office/word/2010/wordprocessingDrawing" xmlns:wp="http://schemas.openxmlformats.org/drawingml/2006/wordprocessingDrawing" xmlns:w10="urn:schemas-microsoft-com:office:word" xmlns:w="http://schemas.openxmlformats.org/wordprocessingml/2006/main" xmlns:w14="http://schemas.microsoft.com/office/word/2010/wordml" xmlns:w15="http://schemas.microsoft.com/office/word/2012/wordml" xmlns:w16cex="http://schemas.microsoft.com/office/word/2018/wordml/cex" xmlns:w16cid="http://schemas.microsoft.com/office/word/2016/wordml/cid" xmlns:w16="http://schemas.microsoft.com/office/word/2018/wordml" xmlns:w16du="http://schemas.microsoft.com/office/word/2023/wordml/word16du" xmlns:w16sdtdh="http://schemas.microsoft.com/office/word/2020/wordml/sdtdatahash" xmlns:w16sdtfl="http://schemas.microsoft.com/office/word/2024/wordml/sdtformatlock" xmlns:w16se="http://schemas.microsoft.com/office/word/2015/wordml/symex" xmlns:wpg="http://schemas.microsoft.com/office/word/2010/wordprocessingGroup" xmlns:wpi="http://schemas.microsoft.com/office/word/2010/wordprocessingInk" xmlns:wne="http://schemas.microsoft.com/office/word/2006/wordml" xmlns:wps="http://schemas.microsoft.com/office/word/2010/wordprocessingShape" mc:Ignorable="w14 w15 w16se w16cid w16 w16cex w16sdtdh w16sdtfl w16du wp14">
   <w:p>
     <w:pPr>
       <w:spacing w:after="160" w:line="259" w:lineRule="auto"/>
@@ -8382,7 +8919,7 @@
 </file>
 
 <file path=word/footer3.xml><?xml version="1.0" encoding="utf-8"?>
-<w:ftr xmlns:wpc="http://schemas.microsoft.com/office/word/2010/wordprocessingCanvas" xmlns:cx="http://schemas.microsoft.com/office/drawing/2014/chartex" xmlns:cx1="http://schemas.microsoft.com/office/drawing/2015/9/8/chartex" xmlns:cx2="http://schemas.microsoft.com/office/drawing/2015/10/21/chartex" xmlns:cx3="http://schemas.microsoft.com/office/drawing/2016/5/9/chartex" xmlns:cx4="http://schemas.microsoft.com/office/drawing/2016/5/10/chartex" xmlns:cx5="http://schemas.microsoft.com/office/drawing/2016/5/11/chartex" xmlns:cx6="http://schemas.microsoft.com/office/drawing/2016/5/12/chartex" xmlns:cx7="http://schemas.microsoft.com/office/drawing/2016/5/13/chartex" xmlns:cx8="http://schemas.microsoft.com/office/drawing/2016/5/14/chartex" xmlns:mc="http://schemas.openxmlformats.org/markup-compatibility/2006" xmlns:aink="http://schemas.microsoft.com/office/drawing/2016/ink" xmlns:am3d="http://schemas.microsoft.com/office/drawing/2017/model3d" xmlns:o="urn:schemas-microsoft-com:office:office" xmlns:oel="http://schemas.microsoft.com/office/2019/extlst" xmlns:r="http://schemas.openxmlformats.org/officeDocument/2006/relationships" xmlns:m="http://schemas.openxmlformats.org/officeDocument/2006/math" xmlns:v="urn:schemas-microsoft-com:vml" xmlns:wp14="http://schemas.microsoft.com/office/word/2010/wordprocessingDrawing" xmlns:wp="http://schemas.openxmlformats.org/drawingml/2006/wordprocessingDrawing" xmlns:w10="urn:schemas-microsoft-com:office:word" xmlns:w="http://schemas.openxmlformats.org/wordprocessingml/2006/main" xmlns:w14="http://schemas.microsoft.com/office/word/2010/wordml" xmlns:w15="http://schemas.microsoft.com/office/word/2012/wordml" xmlns:w16cex="http://schemas.microsoft.com/office/word/2018/wordml/cex" xmlns:w16cid="http://schemas.microsoft.com/office/word/2016/wordml/cid" xmlns:w16="http://schemas.microsoft.com/office/word/2018/wordml" xmlns:w16du="http://schemas.microsoft.com/office/word/2023/wordml/word16du" xmlns:w16sdtdh="http://schemas.microsoft.com/office/word/2020/wordml/sdtdatahash" xmlns:w16se="http://schemas.microsoft.com/office/word/2015/wordml/symex" xmlns:wpg="http://schemas.microsoft.com/office/word/2010/wordprocessingGroup" xmlns:wpi="http://schemas.microsoft.com/office/word/2010/wordprocessingInk" xmlns:wne="http://schemas.microsoft.com/office/word/2006/wordml" xmlns:wps="http://schemas.microsoft.com/office/word/2010/wordprocessingShape" mc:Ignorable="w14 w15 w16se w16cid w16 w16cex w16sdtdh w16du wp14">
+<w:ftr xmlns:wpc="http://schemas.microsoft.com/office/word/2010/wordprocessingCanvas" xmlns:cx="http://schemas.microsoft.com/office/drawing/2014/chartex" xmlns:cx1="http://schemas.microsoft.com/office/drawing/2015/9/8/chartex" xmlns:cx2="http://schemas.microsoft.com/office/drawing/2015/10/21/chartex" xmlns:cx3="http://schemas.microsoft.com/office/drawing/2016/5/9/chartex" xmlns:cx4="http://schemas.microsoft.com/office/drawing/2016/5/10/chartex" xmlns:cx5="http://schemas.microsoft.com/office/drawing/2016/5/11/chartex" xmlns:cx6="http://schemas.microsoft.com/office/drawing/2016/5/12/chartex" xmlns:cx7="http://schemas.microsoft.com/office/drawing/2016/5/13/chartex" xmlns:cx8="http://schemas.microsoft.com/office/drawing/2016/5/14/chartex" xmlns:mc="http://schemas.openxmlformats.org/markup-compatibility/2006" xmlns:aink="http://schemas.microsoft.com/office/drawing/2016/ink" xmlns:am3d="http://schemas.microsoft.com/office/drawing/2017/model3d" xmlns:o="urn:schemas-microsoft-com:office:office" xmlns:oel="http://schemas.microsoft.com/office/2019/extlst" xmlns:r="http://schemas.openxmlformats.org/officeDocument/2006/relationships" xmlns:m="http://schemas.openxmlformats.org/officeDocument/2006/math" xmlns:v="urn:schemas-microsoft-com:vml" xmlns:wp14="http://schemas.microsoft.com/office/word/2010/wordprocessingDrawing" xmlns:wp="http://schemas.openxmlformats.org/drawingml/2006/wordprocessingDrawing" xmlns:w10="urn:schemas-microsoft-com:office:word" xmlns:w="http://schemas.openxmlformats.org/wordprocessingml/2006/main" xmlns:w14="http://schemas.microsoft.com/office/word/2010/wordml" xmlns:w15="http://schemas.microsoft.com/office/word/2012/wordml" xmlns:w16cex="http://schemas.microsoft.com/office/word/2018/wordml/cex" xmlns:w16cid="http://schemas.microsoft.com/office/word/2016/wordml/cid" xmlns:w16="http://schemas.microsoft.com/office/word/2018/wordml" xmlns:w16du="http://schemas.microsoft.com/office/word/2023/wordml/word16du" xmlns:w16sdtdh="http://schemas.microsoft.com/office/word/2020/wordml/sdtdatahash" xmlns:w16sdtfl="http://schemas.microsoft.com/office/word/2024/wordml/sdtformatlock" xmlns:w16se="http://schemas.microsoft.com/office/word/2015/wordml/symex" xmlns:wpg="http://schemas.microsoft.com/office/word/2010/wordprocessingGroup" xmlns:wpi="http://schemas.microsoft.com/office/word/2010/wordprocessingInk" xmlns:wne="http://schemas.microsoft.com/office/word/2006/wordml" xmlns:wps="http://schemas.microsoft.com/office/word/2010/wordprocessingShape" mc:Ignorable="w14 w15 w16se w16cid w16 w16cex w16sdtdh w16sdtfl w16du wp14">
   <w:p>
     <w:pPr>
       <w:spacing w:after="160" w:line="259" w:lineRule="auto"/>
@@ -8394,7 +8931,7 @@
 </file>
 
 <file path=word/footer4.xml><?xml version="1.0" encoding="utf-8"?>
-<w:ftr xmlns:wpc="http://schemas.microsoft.com/office/word/2010/wordprocessingCanvas" xmlns:cx="http://schemas.microsoft.com/office/drawing/2014/chartex" xmlns:cx1="http://schemas.microsoft.com/office/drawing/2015/9/8/chartex" xmlns:cx2="http://schemas.microsoft.com/office/drawing/2015/10/21/chartex" xmlns:cx3="http://schemas.microsoft.com/office/drawing/2016/5/9/chartex" xmlns:cx4="http://schemas.microsoft.com/office/drawing/2016/5/10/chartex" xmlns:cx5="http://schemas.microsoft.com/office/drawing/2016/5/11/chartex" xmlns:cx6="http://schemas.microsoft.com/office/drawing/2016/5/12/chartex" xmlns:cx7="http://schemas.microsoft.com/office/drawing/2016/5/13/chartex" xmlns:cx8="http://schemas.microsoft.com/office/drawing/2016/5/14/chartex" xmlns:mc="http://schemas.openxmlformats.org/markup-compatibility/2006" xmlns:aink="http://schemas.microsoft.com/office/drawing/2016/ink" xmlns:am3d="http://schemas.microsoft.com/office/drawing/2017/model3d" xmlns:o="urn:schemas-microsoft-com:office:office" xmlns:oel="http://schemas.microsoft.com/office/2019/extlst" xmlns:r="http://schemas.openxmlformats.org/officeDocument/2006/relationships" xmlns:m="http://schemas.openxmlformats.org/officeDocument/2006/math" xmlns:v="urn:schemas-microsoft-com:vml" xmlns:wp14="http://schemas.microsoft.com/office/word/2010/wordprocessingDrawing" xmlns:wp="http://schemas.openxmlformats.org/drawingml/2006/wordprocessingDrawing" xmlns:w10="urn:schemas-microsoft-com:office:word" xmlns:w="http://schemas.openxmlformats.org/wordprocessingml/2006/main" xmlns:w14="http://schemas.microsoft.com/office/word/2010/wordml" xmlns:w15="http://schemas.microsoft.com/office/word/2012/wordml" xmlns:w16cex="http://schemas.microsoft.com/office/word/2018/wordml/cex" xmlns:w16cid="http://schemas.microsoft.com/office/word/2016/wordml/cid" xmlns:w16="http://schemas.microsoft.com/office/word/2018/wordml" xmlns:w16du="http://schemas.microsoft.com/office/word/2023/wordml/word16du" xmlns:w16sdtdh="http://schemas.microsoft.com/office/word/2020/wordml/sdtdatahash" xmlns:w16se="http://schemas.microsoft.com/office/word/2015/wordml/symex" xmlns:wpg="http://schemas.microsoft.com/office/word/2010/wordprocessingGroup" xmlns:wpi="http://schemas.microsoft.com/office/word/2010/wordprocessingInk" xmlns:wne="http://schemas.microsoft.com/office/word/2006/wordml" xmlns:wps="http://schemas.microsoft.com/office/word/2010/wordprocessingShape" mc:Ignorable="w14 w15 w16se w16cid w16 w16cex w16sdtdh w16du wp14">
+<w:ftr xmlns:wpc="http://schemas.microsoft.com/office/word/2010/wordprocessingCanvas" xmlns:cx="http://schemas.microsoft.com/office/drawing/2014/chartex" xmlns:cx1="http://schemas.microsoft.com/office/drawing/2015/9/8/chartex" xmlns:cx2="http://schemas.microsoft.com/office/drawing/2015/10/21/chartex" xmlns:cx3="http://schemas.microsoft.com/office/drawing/2016/5/9/chartex" xmlns:cx4="http://schemas.microsoft.com/office/drawing/2016/5/10/chartex" xmlns:cx5="http://schemas.microsoft.com/office/drawing/2016/5/11/chartex" xmlns:cx6="http://schemas.microsoft.com/office/drawing/2016/5/12/chartex" xmlns:cx7="http://schemas.microsoft.com/office/drawing/2016/5/13/chartex" xmlns:cx8="http://schemas.microsoft.com/office/drawing/2016/5/14/chartex" xmlns:mc="http://schemas.openxmlformats.org/markup-compatibility/2006" xmlns:aink="http://schemas.microsoft.com/office/drawing/2016/ink" xmlns:am3d="http://schemas.microsoft.com/office/drawing/2017/model3d" xmlns:o="urn:schemas-microsoft-com:office:office" xmlns:oel="http://schemas.microsoft.com/office/2019/extlst" xmlns:r="http://schemas.openxmlformats.org/officeDocument/2006/relationships" xmlns:m="http://schemas.openxmlformats.org/officeDocument/2006/math" xmlns:v="urn:schemas-microsoft-com:vml" xmlns:wp14="http://schemas.microsoft.com/office/word/2010/wordprocessingDrawing" xmlns:wp="http://schemas.openxmlformats.org/drawingml/2006/wordprocessingDrawing" xmlns:w10="urn:schemas-microsoft-com:office:word" xmlns:w="http://schemas.openxmlformats.org/wordprocessingml/2006/main" xmlns:w14="http://schemas.microsoft.com/office/word/2010/wordml" xmlns:w15="http://schemas.microsoft.com/office/word/2012/wordml" xmlns:w16cex="http://schemas.microsoft.com/office/word/2018/wordml/cex" xmlns:w16cid="http://schemas.microsoft.com/office/word/2016/wordml/cid" xmlns:w16="http://schemas.microsoft.com/office/word/2018/wordml" xmlns:w16du="http://schemas.microsoft.com/office/word/2023/wordml/word16du" xmlns:w16sdtdh="http://schemas.microsoft.com/office/word/2020/wordml/sdtdatahash" xmlns:w16sdtfl="http://schemas.microsoft.com/office/word/2024/wordml/sdtformatlock" xmlns:w16se="http://schemas.microsoft.com/office/word/2015/wordml/symex" xmlns:wpg="http://schemas.microsoft.com/office/word/2010/wordprocessingGroup" xmlns:wpi="http://schemas.microsoft.com/office/word/2010/wordprocessingInk" xmlns:wne="http://schemas.microsoft.com/office/word/2006/wordml" xmlns:wps="http://schemas.microsoft.com/office/word/2010/wordprocessingShape" mc:Ignorable="w14 w15 w16se w16cid w16 w16cex w16sdtdh w16sdtfl w16du wp14">
   <w:p>
     <w:pPr>
       <w:spacing w:after="0" w:line="259" w:lineRule="auto"/>
@@ -8424,7 +8961,7 @@
 </file>
 
 <file path=word/footer5.xml><?xml version="1.0" encoding="utf-8"?>
-<w:ftr xmlns:wpc="http://schemas.microsoft.com/office/word/2010/wordprocessingCanvas" xmlns:cx="http://schemas.microsoft.com/office/drawing/2014/chartex" xmlns:cx1="http://schemas.microsoft.com/office/drawing/2015/9/8/chartex" xmlns:cx2="http://schemas.microsoft.com/office/drawing/2015/10/21/chartex" xmlns:cx3="http://schemas.microsoft.com/office/drawing/2016/5/9/chartex" xmlns:cx4="http://schemas.microsoft.com/office/drawing/2016/5/10/chartex" xmlns:cx5="http://schemas.microsoft.com/office/drawing/2016/5/11/chartex" xmlns:cx6="http://schemas.microsoft.com/office/drawing/2016/5/12/chartex" xmlns:cx7="http://schemas.microsoft.com/office/drawing/2016/5/13/chartex" xmlns:cx8="http://schemas.microsoft.com/office/drawing/2016/5/14/chartex" xmlns:mc="http://schemas.openxmlformats.org/markup-compatibility/2006" xmlns:aink="http://schemas.microsoft.com/office/drawing/2016/ink" xmlns:am3d="http://schemas.microsoft.com/office/drawing/2017/model3d" xmlns:o="urn:schemas-microsoft-com:office:office" xmlns:oel="http://schemas.microsoft.com/office/2019/extlst" xmlns:r="http://schemas.openxmlformats.org/officeDocument/2006/relationships" xmlns:m="http://schemas.openxmlformats.org/officeDocument/2006/math" xmlns:v="urn:schemas-microsoft-com:vml" xmlns:wp14="http://schemas.microsoft.com/office/word/2010/wordprocessingDrawing" xmlns:wp="http://schemas.openxmlformats.org/drawingml/2006/wordprocessingDrawing" xmlns:w10="urn:schemas-microsoft-com:office:word" xmlns:w="http://schemas.openxmlformats.org/wordprocessingml/2006/main" xmlns:w14="http://schemas.microsoft.com/office/word/2010/wordml" xmlns:w15="http://schemas.microsoft.com/office/word/2012/wordml" xmlns:w16cex="http://schemas.microsoft.com/office/word/2018/wordml/cex" xmlns:w16cid="http://schemas.microsoft.com/office/word/2016/wordml/cid" xmlns:w16="http://schemas.microsoft.com/office/word/2018/wordml" xmlns:w16du="http://schemas.microsoft.com/office/word/2023/wordml/word16du" xmlns:w16sdtdh="http://schemas.microsoft.com/office/word/2020/wordml/sdtdatahash" xmlns:w16se="http://schemas.microsoft.com/office/word/2015/wordml/symex" xmlns:wpg="http://schemas.microsoft.com/office/word/2010/wordprocessingGroup" xmlns:wpi="http://schemas.microsoft.com/office/word/2010/wordprocessingInk" xmlns:wne="http://schemas.microsoft.com/office/word/2006/wordml" xmlns:wps="http://schemas.microsoft.com/office/word/2010/wordprocessingShape" mc:Ignorable="w14 w15 w16se w16cid w16 w16cex w16sdtdh w16du wp14">
+<w:ftr xmlns:wpc="http://schemas.microsoft.com/office/word/2010/wordprocessingCanvas" xmlns:cx="http://schemas.microsoft.com/office/drawing/2014/chartex" xmlns:cx1="http://schemas.microsoft.com/office/drawing/2015/9/8/chartex" xmlns:cx2="http://schemas.microsoft.com/office/drawing/2015/10/21/chartex" xmlns:cx3="http://schemas.microsoft.com/office/drawing/2016/5/9/chartex" xmlns:cx4="http://schemas.microsoft.com/office/drawing/2016/5/10/chartex" xmlns:cx5="http://schemas.microsoft.com/office/drawing/2016/5/11/chartex" xmlns:cx6="http://schemas.microsoft.com/office/drawing/2016/5/12/chartex" xmlns:cx7="http://schemas.microsoft.com/office/drawing/2016/5/13/chartex" xmlns:cx8="http://schemas.microsoft.com/office/drawing/2016/5/14/chartex" xmlns:mc="http://schemas.openxmlformats.org/markup-compatibility/2006" xmlns:aink="http://schemas.microsoft.com/office/drawing/2016/ink" xmlns:am3d="http://schemas.microsoft.com/office/drawing/2017/model3d" xmlns:o="urn:schemas-microsoft-com:office:office" xmlns:oel="http://schemas.microsoft.com/office/2019/extlst" xmlns:r="http://schemas.openxmlformats.org/officeDocument/2006/relationships" xmlns:m="http://schemas.openxmlformats.org/officeDocument/2006/math" xmlns:v="urn:schemas-microsoft-com:vml" xmlns:wp14="http://schemas.microsoft.com/office/word/2010/wordprocessingDrawing" xmlns:wp="http://schemas.openxmlformats.org/drawingml/2006/wordprocessingDrawing" xmlns:w10="urn:schemas-microsoft-com:office:word" xmlns:w="http://schemas.openxmlformats.org/wordprocessingml/2006/main" xmlns:w14="http://schemas.microsoft.com/office/word/2010/wordml" xmlns:w15="http://schemas.microsoft.com/office/word/2012/wordml" xmlns:w16cex="http://schemas.microsoft.com/office/word/2018/wordml/cex" xmlns:w16cid="http://schemas.microsoft.com/office/word/2016/wordml/cid" xmlns:w16="http://schemas.microsoft.com/office/word/2018/wordml" xmlns:w16du="http://schemas.microsoft.com/office/word/2023/wordml/word16du" xmlns:w16sdtdh="http://schemas.microsoft.com/office/word/2020/wordml/sdtdatahash" xmlns:w16sdtfl="http://schemas.microsoft.com/office/word/2024/wordml/sdtformatlock" xmlns:w16se="http://schemas.microsoft.com/office/word/2015/wordml/symex" xmlns:wpg="http://schemas.microsoft.com/office/word/2010/wordprocessingGroup" xmlns:wpi="http://schemas.microsoft.com/office/word/2010/wordprocessingInk" xmlns:wne="http://schemas.microsoft.com/office/word/2006/wordml" xmlns:wps="http://schemas.microsoft.com/office/word/2010/wordprocessingShape" mc:Ignorable="w14 w15 w16se w16cid w16 w16cex w16sdtdh w16sdtfl w16du wp14">
   <w:p>
     <w:pPr>
       <w:spacing w:after="0" w:line="259" w:lineRule="auto"/>
@@ -8454,7 +8991,7 @@
 </file>
 
 <file path=word/footer6.xml><?xml version="1.0" encoding="utf-8"?>
-<w:ftr xmlns:wpc="http://schemas.microsoft.com/office/word/2010/wordprocessingCanvas" xmlns:cx="http://schemas.microsoft.com/office/drawing/2014/chartex" xmlns:cx1="http://schemas.microsoft.com/office/drawing/2015/9/8/chartex" xmlns:cx2="http://schemas.microsoft.com/office/drawing/2015/10/21/chartex" xmlns:cx3="http://schemas.microsoft.com/office/drawing/2016/5/9/chartex" xmlns:cx4="http://schemas.microsoft.com/office/drawing/2016/5/10/chartex" xmlns:cx5="http://schemas.microsoft.com/office/drawing/2016/5/11/chartex" xmlns:cx6="http://schemas.microsoft.com/office/drawing/2016/5/12/chartex" xmlns:cx7="http://schemas.microsoft.com/office/drawing/2016/5/13/chartex" xmlns:cx8="http://schemas.microsoft.com/office/drawing/2016/5/14/chartex" xmlns:mc="http://schemas.openxmlformats.org/markup-compatibility/2006" xmlns:aink="http://schemas.microsoft.com/office/drawing/2016/ink" xmlns:am3d="http://schemas.microsoft.com/office/drawing/2017/model3d" xmlns:o="urn:schemas-microsoft-com:office:office" xmlns:oel="http://schemas.microsoft.com/office/2019/extlst" xmlns:r="http://schemas.openxmlformats.org/officeDocument/2006/relationships" xmlns:m="http://schemas.openxmlformats.org/officeDocument/2006/math" xmlns:v="urn:schemas-microsoft-com:vml" xmlns:wp14="http://schemas.microsoft.com/office/word/2010/wordprocessingDrawing" xmlns:wp="http://schemas.openxmlformats.org/drawingml/2006/wordprocessingDrawing" xmlns:w10="urn:schemas-microsoft-com:office:word" xmlns:w="http://schemas.openxmlformats.org/wordprocessingml/2006/main" xmlns:w14="http://schemas.microsoft.com/office/word/2010/wordml" xmlns:w15="http://schemas.microsoft.com/office/word/2012/wordml" xmlns:w16cex="http://schemas.microsoft.com/office/word/2018/wordml/cex" xmlns:w16cid="http://schemas.microsoft.com/office/word/2016/wordml/cid" xmlns:w16="http://schemas.microsoft.com/office/word/2018/wordml" xmlns:w16du="http://schemas.microsoft.com/office/word/2023/wordml/word16du" xmlns:w16sdtdh="http://schemas.microsoft.com/office/word/2020/wordml/sdtdatahash" xmlns:w16se="http://schemas.microsoft.com/office/word/2015/wordml/symex" xmlns:wpg="http://schemas.microsoft.com/office/word/2010/wordprocessingGroup" xmlns:wpi="http://schemas.microsoft.com/office/word/2010/wordprocessingInk" xmlns:wne="http://schemas.microsoft.com/office/word/2006/wordml" xmlns:wps="http://schemas.microsoft.com/office/word/2010/wordprocessingShape" mc:Ignorable="w14 w15 w16se w16cid w16 w16cex w16sdtdh w16du wp14">
+<w:ftr xmlns:wpc="http://schemas.microsoft.com/office/word/2010/wordprocessingCanvas" xmlns:cx="http://schemas.microsoft.com/office/drawing/2014/chartex" xmlns:cx1="http://schemas.microsoft.com/office/drawing/2015/9/8/chartex" xmlns:cx2="http://schemas.microsoft.com/office/drawing/2015/10/21/chartex" xmlns:cx3="http://schemas.microsoft.com/office/drawing/2016/5/9/chartex" xmlns:cx4="http://schemas.microsoft.com/office/drawing/2016/5/10/chartex" xmlns:cx5="http://schemas.microsoft.com/office/drawing/2016/5/11/chartex" xmlns:cx6="http://schemas.microsoft.com/office/drawing/2016/5/12/chartex" xmlns:cx7="http://schemas.microsoft.com/office/drawing/2016/5/13/chartex" xmlns:cx8="http://schemas.microsoft.com/office/drawing/2016/5/14/chartex" xmlns:mc="http://schemas.openxmlformats.org/markup-compatibility/2006" xmlns:aink="http://schemas.microsoft.com/office/drawing/2016/ink" xmlns:am3d="http://schemas.microsoft.com/office/drawing/2017/model3d" xmlns:o="urn:schemas-microsoft-com:office:office" xmlns:oel="http://schemas.microsoft.com/office/2019/extlst" xmlns:r="http://schemas.openxmlformats.org/officeDocument/2006/relationships" xmlns:m="http://schemas.openxmlformats.org/officeDocument/2006/math" xmlns:v="urn:schemas-microsoft-com:vml" xmlns:wp14="http://schemas.microsoft.com/office/word/2010/wordprocessingDrawing" xmlns:wp="http://schemas.openxmlformats.org/drawingml/2006/wordprocessingDrawing" xmlns:w10="urn:schemas-microsoft-com:office:word" xmlns:w="http://schemas.openxmlformats.org/wordprocessingml/2006/main" xmlns:w14="http://schemas.microsoft.com/office/word/2010/wordml" xmlns:w15="http://schemas.microsoft.com/office/word/2012/wordml" xmlns:w16cex="http://schemas.microsoft.com/office/word/2018/wordml/cex" xmlns:w16cid="http://schemas.microsoft.com/office/word/2016/wordml/cid" xmlns:w16="http://schemas.microsoft.com/office/word/2018/wordml" xmlns:w16du="http://schemas.microsoft.com/office/word/2023/wordml/word16du" xmlns:w16sdtdh="http://schemas.microsoft.com/office/word/2020/wordml/sdtdatahash" xmlns:w16sdtfl="http://schemas.microsoft.com/office/word/2024/wordml/sdtformatlock" xmlns:w16se="http://schemas.microsoft.com/office/word/2015/wordml/symex" xmlns:wpg="http://schemas.microsoft.com/office/word/2010/wordprocessingGroup" xmlns:wpi="http://schemas.microsoft.com/office/word/2010/wordprocessingInk" xmlns:wne="http://schemas.microsoft.com/office/word/2006/wordml" xmlns:wps="http://schemas.microsoft.com/office/word/2010/wordprocessingShape" mc:Ignorable="w14 w15 w16se w16cid w16 w16cex w16sdtdh w16sdtfl w16du wp14">
   <w:p>
     <w:pPr>
       <w:spacing w:after="0" w:line="259" w:lineRule="auto"/>
@@ -8484,7 +9021,7 @@
 </file>
 
 <file path=word/footnotes.xml><?xml version="1.0" encoding="utf-8"?>
-<w:footnotes xmlns:wpc="http://schemas.microsoft.com/office/word/2010/wordprocessingCanvas" xmlns:cx="http://schemas.microsoft.com/office/drawing/2014/chartex" xmlns:cx1="http://schemas.microsoft.com/office/drawing/2015/9/8/chartex" xmlns:cx2="http://schemas.microsoft.com/office/drawing/2015/10/21/chartex" xmlns:cx3="http://schemas.microsoft.com/office/drawing/2016/5/9/chartex" xmlns:cx4="http://schemas.microsoft.com/office/drawing/2016/5/10/chartex" xmlns:cx5="http://schemas.microsoft.com/office/drawing/2016/5/11/chartex" xmlns:cx6="http://schemas.microsoft.com/office/drawing/2016/5/12/chartex" xmlns:cx7="http://schemas.microsoft.com/office/drawing/2016/5/13/chartex" xmlns:cx8="http://schemas.microsoft.com/office/drawing/2016/5/14/chartex" xmlns:mc="http://schemas.openxmlformats.org/markup-compatibility/2006" xmlns:aink="http://schemas.microsoft.com/office/drawing/2016/ink" xmlns:am3d="http://schemas.microsoft.com/office/drawing/2017/model3d" xmlns:o="urn:schemas-microsoft-com:office:office" xmlns:oel="http://schemas.microsoft.com/office/2019/extlst" xmlns:r="http://schemas.openxmlformats.org/officeDocument/2006/relationships" xmlns:m="http://schemas.openxmlformats.org/officeDocument/2006/math" xmlns:v="urn:schemas-microsoft-com:vml" xmlns:wp14="http://schemas.microsoft.com/office/word/2010/wordprocessingDrawing" xmlns:wp="http://schemas.openxmlformats.org/drawingml/2006/wordprocessingDrawing" xmlns:w10="urn:schemas-microsoft-com:office:word" xmlns:w="http://schemas.openxmlformats.org/wordprocessingml/2006/main" xmlns:w14="http://schemas.microsoft.com/office/word/2010/wordml" xmlns:w15="http://schemas.microsoft.com/office/word/2012/wordml" xmlns:w16cex="http://schemas.microsoft.com/office/word/2018/wordml/cex" xmlns:w16cid="http://schemas.microsoft.com/office/word/2016/wordml/cid" xmlns:w16="http://schemas.microsoft.com/office/word/2018/wordml" xmlns:w16du="http://schemas.microsoft.com/office/word/2023/wordml/word16du" xmlns:w16sdtdh="http://schemas.microsoft.com/office/word/2020/wordml/sdtdatahash" xmlns:w16se="http://schemas.microsoft.com/office/word/2015/wordml/symex" xmlns:wpg="http://schemas.microsoft.com/office/word/2010/wordprocessingGroup" xmlns:wpi="http://schemas.microsoft.com/office/word/2010/wordprocessingInk" xmlns:wne="http://schemas.microsoft.com/office/word/2006/wordml" xmlns:wps="http://schemas.microsoft.com/office/word/2010/wordprocessingShape" mc:Ignorable="w14 w15 w16se w16cid w16 w16cex w16sdtdh w16du wp14">
+<w:footnotes xmlns:wpc="http://schemas.microsoft.com/office/word/2010/wordprocessingCanvas" xmlns:cx="http://schemas.microsoft.com/office/drawing/2014/chartex" xmlns:cx1="http://schemas.microsoft.com/office/drawing/2015/9/8/chartex" xmlns:cx2="http://schemas.microsoft.com/office/drawing/2015/10/21/chartex" xmlns:cx3="http://schemas.microsoft.com/office/drawing/2016/5/9/chartex" xmlns:cx4="http://schemas.microsoft.com/office/drawing/2016/5/10/chartex" xmlns:cx5="http://schemas.microsoft.com/office/drawing/2016/5/11/chartex" xmlns:cx6="http://schemas.microsoft.com/office/drawing/2016/5/12/chartex" xmlns:cx7="http://schemas.microsoft.com/office/drawing/2016/5/13/chartex" xmlns:cx8="http://schemas.microsoft.com/office/drawing/2016/5/14/chartex" xmlns:mc="http://schemas.openxmlformats.org/markup-compatibility/2006" xmlns:aink="http://schemas.microsoft.com/office/drawing/2016/ink" xmlns:am3d="http://schemas.microsoft.com/office/drawing/2017/model3d" xmlns:o="urn:schemas-microsoft-com:office:office" xmlns:oel="http://schemas.microsoft.com/office/2019/extlst" xmlns:r="http://schemas.openxmlformats.org/officeDocument/2006/relationships" xmlns:m="http://schemas.openxmlformats.org/officeDocument/2006/math" xmlns:v="urn:schemas-microsoft-com:vml" xmlns:wp14="http://schemas.microsoft.com/office/word/2010/wordprocessingDrawing" xmlns:wp="http://schemas.openxmlformats.org/drawingml/2006/wordprocessingDrawing" xmlns:w10="urn:schemas-microsoft-com:office:word" xmlns:w="http://schemas.openxmlformats.org/wordprocessingml/2006/main" xmlns:w14="http://schemas.microsoft.com/office/word/2010/wordml" xmlns:w15="http://schemas.microsoft.com/office/word/2012/wordml" xmlns:w16cex="http://schemas.microsoft.com/office/word/2018/wordml/cex" xmlns:w16cid="http://schemas.microsoft.com/office/word/2016/wordml/cid" xmlns:w16="http://schemas.microsoft.com/office/word/2018/wordml" xmlns:w16du="http://schemas.microsoft.com/office/word/2023/wordml/word16du" xmlns:w16sdtdh="http://schemas.microsoft.com/office/word/2020/wordml/sdtdatahash" xmlns:w16sdtfl="http://schemas.microsoft.com/office/word/2024/wordml/sdtformatlock" xmlns:w16se="http://schemas.microsoft.com/office/word/2015/wordml/symex" xmlns:wpg="http://schemas.microsoft.com/office/word/2010/wordprocessingGroup" xmlns:wpi="http://schemas.microsoft.com/office/word/2010/wordprocessingInk" xmlns:wne="http://schemas.microsoft.com/office/word/2006/wordml" xmlns:wps="http://schemas.microsoft.com/office/word/2010/wordprocessingShape" mc:Ignorable="w14 w15 w16se w16cid w16 w16cex w16sdtdh w16sdtfl w16du wp14">
   <w:footnote w:type="separator" w:id="-1">
     <w:p>
       <w:pPr>
@@ -8509,7 +9046,7 @@
 </file>
 
 <file path=word/numbering.xml><?xml version="1.0" encoding="utf-8"?>
-<w:numbering xmlns:wpc="http://schemas.microsoft.com/office/word/2010/wordprocessingCanvas" xmlns:cx="http://schemas.microsoft.com/office/drawing/2014/chartex" xmlns:cx1="http://schemas.microsoft.com/office/drawing/2015/9/8/chartex" xmlns:cx2="http://schemas.microsoft.com/office/drawing/2015/10/21/chartex" xmlns:cx3="http://schemas.microsoft.com/office/drawing/2016/5/9/chartex" xmlns:cx4="http://schemas.microsoft.com/office/drawing/2016/5/10/chartex" xmlns:cx5="http://schemas.microsoft.com/office/drawing/2016/5/11/chartex" xmlns:cx6="http://schemas.microsoft.com/office/drawing/2016/5/12/chartex" xmlns:cx7="http://schemas.microsoft.com/office/drawing/2016/5/13/chartex" xmlns:cx8="http://schemas.microsoft.com/office/drawing/2016/5/14/chartex" xmlns:mc="http://schemas.openxmlformats.org/markup-compatibility/2006" xmlns:aink="http://schemas.microsoft.com/office/drawing/2016/ink" xmlns:am3d="http://schemas.microsoft.com/office/drawing/2017/model3d" xmlns:o="urn:schemas-microsoft-com:office:office" xmlns:oel="http://schemas.microsoft.com/office/2019/extlst" xmlns:r="http://schemas.openxmlformats.org/officeDocument/2006/relationships" xmlns:m="http://schemas.openxmlformats.org/officeDocument/2006/math" xmlns:v="urn:schemas-microsoft-com:vml" xmlns:wp14="http://schemas.microsoft.com/office/word/2010/wordprocessingDrawing" xmlns:wp="http://schemas.openxmlformats.org/drawingml/2006/wordprocessingDrawing" xmlns:w10="urn:schemas-microsoft-com:office:word" xmlns:w="http://schemas.openxmlformats.org/wordprocessingml/2006/main" xmlns:w14="http://schemas.microsoft.com/office/word/2010/wordml" xmlns:w15="http://schemas.microsoft.com/office/word/2012/wordml" xmlns:w16cex="http://schemas.microsoft.com/office/word/2018/wordml/cex" xmlns:w16cid="http://schemas.microsoft.com/office/word/2016/wordml/cid" xmlns:w16="http://schemas.microsoft.com/office/word/2018/wordml" xmlns:w16du="http://schemas.microsoft.com/office/word/2023/wordml/word16du" xmlns:w16sdtdh="http://schemas.microsoft.com/office/word/2020/wordml/sdtdatahash" xmlns:w16se="http://schemas.microsoft.com/office/word/2015/wordml/symex" xmlns:wpg="http://schemas.microsoft.com/office/word/2010/wordprocessingGroup" xmlns:wpi="http://schemas.microsoft.com/office/word/2010/wordprocessingInk" xmlns:wne="http://schemas.microsoft.com/office/word/2006/wordml" xmlns:wps="http://schemas.microsoft.com/office/word/2010/wordprocessingShape" mc:Ignorable="w14 w15 w16se w16cid w16 w16cex w16sdtdh w16du wp14">
+<w:numbering xmlns:wpc="http://schemas.microsoft.com/office/word/2010/wordprocessingCanvas" xmlns:cx="http://schemas.microsoft.com/office/drawing/2014/chartex" xmlns:cx1="http://schemas.microsoft.com/office/drawing/2015/9/8/chartex" xmlns:cx2="http://schemas.microsoft.com/office/drawing/2015/10/21/chartex" xmlns:cx3="http://schemas.microsoft.com/office/drawing/2016/5/9/chartex" xmlns:cx4="http://schemas.microsoft.com/office/drawing/2016/5/10/chartex" xmlns:cx5="http://schemas.microsoft.com/office/drawing/2016/5/11/chartex" xmlns:cx6="http://schemas.microsoft.com/office/drawing/2016/5/12/chartex" xmlns:cx7="http://schemas.microsoft.com/office/drawing/2016/5/13/chartex" xmlns:cx8="http://schemas.microsoft.com/office/drawing/2016/5/14/chartex" xmlns:mc="http://schemas.openxmlformats.org/markup-compatibility/2006" xmlns:aink="http://schemas.microsoft.com/office/drawing/2016/ink" xmlns:am3d="http://schemas.microsoft.com/office/drawing/2017/model3d" xmlns:o="urn:schemas-microsoft-com:office:office" xmlns:oel="http://schemas.microsoft.com/office/2019/extlst" xmlns:r="http://schemas.openxmlformats.org/officeDocument/2006/relationships" xmlns:m="http://schemas.openxmlformats.org/officeDocument/2006/math" xmlns:v="urn:schemas-microsoft-com:vml" xmlns:wp14="http://schemas.microsoft.com/office/word/2010/wordprocessingDrawing" xmlns:wp="http://schemas.openxmlformats.org/drawingml/2006/wordprocessingDrawing" xmlns:w10="urn:schemas-microsoft-com:office:word" xmlns:w="http://schemas.openxmlformats.org/wordprocessingml/2006/main" xmlns:w14="http://schemas.microsoft.com/office/word/2010/wordml" xmlns:w15="http://schemas.microsoft.com/office/word/2012/wordml" xmlns:w16cex="http://schemas.microsoft.com/office/word/2018/wordml/cex" xmlns:w16cid="http://schemas.microsoft.com/office/word/2016/wordml/cid" xmlns:w16="http://schemas.microsoft.com/office/word/2018/wordml" xmlns:w16du="http://schemas.microsoft.com/office/word/2023/wordml/word16du" xmlns:w16sdtdh="http://schemas.microsoft.com/office/word/2020/wordml/sdtdatahash" xmlns:w16sdtfl="http://schemas.microsoft.com/office/word/2024/wordml/sdtformatlock" xmlns:w16se="http://schemas.microsoft.com/office/word/2015/wordml/symex" xmlns:wpg="http://schemas.microsoft.com/office/word/2010/wordprocessingGroup" xmlns:wpi="http://schemas.microsoft.com/office/word/2010/wordprocessingInk" xmlns:wne="http://schemas.microsoft.com/office/word/2006/wordml" xmlns:wps="http://schemas.microsoft.com/office/word/2010/wordprocessingShape" mc:Ignorable="w14 w15 w16se w16cid w16 w16cex w16sdtdh w16sdtfl w16du wp14">
   <w:abstractNum w:abstractNumId="0" w15:restartNumberingAfterBreak="0">
     <w:nsid w:val="0EC9704E"/>
     <w:multiLevelType w:val="multilevel"/>
@@ -9522,7 +10059,7 @@
 </file>
 
 <file path=word/styles.xml><?xml version="1.0" encoding="utf-8"?>
-<w:styles xmlns:mc="http://schemas.openxmlformats.org/markup-compatibility/2006" xmlns:r="http://schemas.openxmlformats.org/officeDocument/2006/relationships" xmlns:w="http://schemas.openxmlformats.org/wordprocessingml/2006/main" xmlns:w14="http://schemas.microsoft.com/office/word/2010/wordml" xmlns:w15="http://schemas.microsoft.com/office/word/2012/wordml" xmlns:w16cex="http://schemas.microsoft.com/office/word/2018/wordml/cex" xmlns:w16cid="http://schemas.microsoft.com/office/word/2016/wordml/cid" xmlns:w16="http://schemas.microsoft.com/office/word/2018/wordml" xmlns:w16du="http://schemas.microsoft.com/office/word/2023/wordml/word16du" xmlns:w16sdtdh="http://schemas.microsoft.com/office/word/2020/wordml/sdtdatahash" xmlns:w16se="http://schemas.microsoft.com/office/word/2015/wordml/symex" mc:Ignorable="w14 w15 w16se w16cid w16 w16cex w16sdtdh w16du">
+<w:styles xmlns:mc="http://schemas.openxmlformats.org/markup-compatibility/2006" xmlns:r="http://schemas.openxmlformats.org/officeDocument/2006/relationships" xmlns:w="http://schemas.openxmlformats.org/wordprocessingml/2006/main" xmlns:w14="http://schemas.microsoft.com/office/word/2010/wordml" xmlns:w15="http://schemas.microsoft.com/office/word/2012/wordml" xmlns:w16cex="http://schemas.microsoft.com/office/word/2018/wordml/cex" xmlns:w16cid="http://schemas.microsoft.com/office/word/2016/wordml/cid" xmlns:w16="http://schemas.microsoft.com/office/word/2018/wordml" xmlns:w16du="http://schemas.microsoft.com/office/word/2023/wordml/word16du" xmlns:w16sdtdh="http://schemas.microsoft.com/office/word/2020/wordml/sdtdatahash" xmlns:w16sdtfl="http://schemas.microsoft.com/office/word/2024/wordml/sdtformatlock" xmlns:w16se="http://schemas.microsoft.com/office/word/2015/wordml/symex" mc:Ignorable="w14 w15 w16se w16cid w16 w16cex w16sdtdh w16sdtfl w16du">
   <w:docDefaults>
     <w:rPrDefault>
       <w:rPr>

</xml_diff>